<commit_message>
draft skripsi iterasi 2
</commit_message>
<xml_diff>
--- a/PENULISAN/Draft Tulisan/G64154068_171113 (Autosaved).docx
+++ b/PENULISAN/Draft Tulisan/G64154068_171113 (Autosaved).docx
@@ -742,15 +742,7 @@
         <w:t xml:space="preserve"> </w:t>
       </w:r>
       <w:r>
-        <w:t xml:space="preserve">arahan dari komisi pembimbing dan belum diajukan dalam bentuk </w:t>
-      </w:r>
-      <w:proofErr w:type="gramStart"/>
-      <w:r>
-        <w:t>apa</w:t>
-      </w:r>
-      <w:proofErr w:type="gramEnd"/>
-      <w:r>
-        <w:t xml:space="preserve"> pun kepada perguruan tinggi mana pun. Sumber informasi yang berasal atau dikutip dari karya yang diterbitkan maupun tidak diterbitkan dari penul</w:t>
+        <w:t>arahan dari komisi pembimbing dan belum diajukan dalam bentuk apa pun kepada perguruan tinggi mana pun. Sumber informasi yang berasal atau dikutip dari karya yang diterbitkan maupun tidak diterbitkan dari penul</w:t>
       </w:r>
       <w:r>
         <w:t>is lain telah disebutkan dalam t</w:t>
@@ -2384,7 +2376,6 @@
         </w:rPr>
         <w:t xml:space="preserve">Penguji:  </w:t>
       </w:r>
-      <w:proofErr w:type="gramStart"/>
       <w:r>
         <w:rPr>
           <w:rFonts w:cs="Times New Roman"/>
@@ -2398,16 +2389,7 @@
           <w:color w:val="FF0000"/>
           <w:lang w:val="id-ID"/>
         </w:rPr>
-        <w:t>Dr</w:t>
-      </w:r>
-      <w:proofErr w:type="gramEnd"/>
-      <w:r>
-        <w:rPr>
-          <w:rFonts w:cs="Times New Roman"/>
-          <w:color w:val="FF0000"/>
-          <w:lang w:val="id-ID"/>
-        </w:rPr>
-        <w:t xml:space="preserve"> Ir Agus Buono, MSi MKom</w:t>
+        <w:t>Dr Ir Agus Buono, MSi MKom</w:t>
       </w:r>
       <w:r>
         <w:rPr>
@@ -9244,7 +9226,6 @@
       </w:r>
       <w:r>
         <w:rPr>
-          <w:color w:val="FF0000"/>
           <w:lang w:val="id-ID"/>
         </w:rPr>
         <w:t>(Rahman 2017)</w:t>
@@ -9253,7 +9234,26 @@
         <w:rPr>
           <w:lang w:val="id-ID"/>
         </w:rPr>
-        <w:t xml:space="preserve">. Fokus pengembangan sistem ini berada pada jenis ternak yang lebih beragam, nilai kebutuhan nutrisi yang dapat diatur serta nilai minimum atau maksimum jumlah pakan yang akan digunakan untuk formulasi. </w:t>
+        <w:t xml:space="preserve">. Fokus pengembangan sistem ini berada pada jenis ternak yang lebih beragam, nilai kebutuhan nutrisi yang dapat diatur </w:t>
+      </w:r>
+      <w:r>
+        <w:rPr>
+          <w:lang w:val="id-ID"/>
+        </w:rPr>
+        <w:t xml:space="preserve">untuk dijadikan </w:t>
+      </w:r>
+      <w:r>
+        <w:rPr>
+          <w:i/>
+          <w:lang w:val="id-ID"/>
+        </w:rPr>
+        <w:t xml:space="preserve">constraint </w:t>
+      </w:r>
+      <w:r>
+        <w:rPr>
+          <w:lang w:val="id-ID"/>
+        </w:rPr>
+        <w:t xml:space="preserve">serta nilai minimum atau maksimum jumlah pakan yang akan digunakan untuk formulasi. </w:t>
       </w:r>
       <w:r>
         <w:rPr>
@@ -9274,6 +9274,13 @@
         </w:rPr>
         <w:t>memungkinkan pengembangan memiliki iterasi lebih dari satu kali. Pada pengembangan sistem formulasi ransum ini memiliki 2 iterasi. Iterasi pertama berhasil mengembangkan sistem formulasi yang sesuai dengan permintaan pakar. Iterasi kedua adalah pengembangan fungsi-fungsi untuk menunjang formulasi.</w:t>
       </w:r>
+    </w:p>
+    <w:p>
+      <w:pPr>
+        <w:rPr>
+          <w:lang w:val="id-ID"/>
+        </w:rPr>
+      </w:pPr>
     </w:p>
     <w:p>
       <w:pPr>
@@ -9327,7 +9334,13 @@
         <w:t xml:space="preserve">narasumber </w:t>
       </w:r>
       <w:r>
-        <w:t>menginformasikan cara melakuka</w:t>
+        <w:t xml:space="preserve">menginformasikan </w:t>
+      </w:r>
+      <w:r>
+        <w:t>tahapan dalam</w:t>
+      </w:r>
+      <w:r>
+        <w:t xml:space="preserve"> melakuka</w:t>
       </w:r>
       <w:r>
         <w:t>n formulasi ransum secara manual</w:t>
@@ -9354,10 +9367,10 @@
         <w:t xml:space="preserve">, data </w:t>
       </w:r>
       <w:r>
-        <w:t xml:space="preserve">yang dibutuhkan dan hasil yang </w:t>
-      </w:r>
-      <w:r>
-        <w:t>didapatkan</w:t>
+        <w:t xml:space="preserve">yang dibutuhkan dan </w:t>
+      </w:r>
+      <w:r>
+        <w:t>penjelasan setiap variabel pada hasil yang didapatkan</w:t>
       </w:r>
       <w:r>
         <w:t>.</w:t>
@@ -9366,7 +9379,13 @@
         <w:t xml:space="preserve"> </w:t>
       </w:r>
       <w:r>
-        <w:t xml:space="preserve">Evaluasi terhadap sistem yang telah dikembangkan juga dilakukan pada tahap ini. </w:t>
+        <w:t xml:space="preserve">Evaluasi terhadap sistem yang telah dikembangkan </w:t>
+      </w:r>
+      <w:r>
+        <w:t xml:space="preserve">oleh Rahman </w:t>
+      </w:r>
+      <w:r>
+        <w:t xml:space="preserve">juga dilakukan pada tahap ini. </w:t>
       </w:r>
       <w:r>
         <w:t xml:space="preserve">Narasumber melakukan formulasi menggunakan sistem yang telah dikembangkan lalu menjabarkan </w:t>
@@ -9387,6 +9406,21 @@
         <w:t xml:space="preserve">. </w:t>
       </w:r>
       <w:r>
+        <w:t xml:space="preserve">Narasumber menjabarkan </w:t>
+      </w:r>
+      <w:r>
+        <w:t xml:space="preserve">kebutuhan </w:t>
+      </w:r>
+      <w:r>
+        <w:t xml:space="preserve">dalam melakukan formulasi </w:t>
+      </w:r>
+      <w:r>
+        <w:t>yang belum diakomodir pada sistem sebelumnya</w:t>
+      </w:r>
+      <w:r>
+        <w:t xml:space="preserve">. </w:t>
+      </w:r>
+      <w:r>
         <w:t xml:space="preserve">Hasil dari komunikasi </w:t>
       </w:r>
       <w:r>
@@ -9395,6 +9429,11 @@
       <w:r>
         <w:t>dapat dilihat pada Tabel X.</w:t>
       </w:r>
+    </w:p>
+    <w:p>
+      <w:pPr>
+        <w:pStyle w:val="Paragraf"/>
+      </w:pPr>
     </w:p>
     <w:p>
       <w:pPr>
@@ -9644,6 +9683,7 @@
                 <w:szCs w:val="24"/>
                 <w:lang w:val="id-ID"/>
               </w:rPr>
+              <w:lastRenderedPageBreak/>
               <w:t>Mengelola data ternak</w:t>
             </w:r>
           </w:p>
@@ -9722,7 +9762,6 @@
                 <w:szCs w:val="24"/>
                 <w:lang w:val="id-ID"/>
               </w:rPr>
-              <w:lastRenderedPageBreak/>
               <w:t>Melihat informasi ternak dan kebutuhan nutrisinya</w:t>
             </w:r>
           </w:p>
@@ -9945,6 +9984,183 @@
     <w:p>
       <w:pPr>
         <w:pStyle w:val="Paragraf"/>
+        <w:keepNext/>
+        <w:ind w:firstLine="0"/>
+        <w:jc w:val="center"/>
+      </w:pPr>
+      <w:r>
+        <w:rPr>
+          <w:noProof/>
+          <w:lang w:eastAsia="id-ID"/>
+        </w:rPr>
+        <w:drawing>
+          <wp:inline distT="0" distB="0" distL="0" distR="0">
+            <wp:extent cx="5040630" cy="2388235"/>
+            <wp:effectExtent l="0" t="0" r="7620" b="0"/>
+            <wp:docPr id="25" name="Picture 25"/>
+            <wp:cNvGraphicFramePr>
+              <a:graphicFrameLocks xmlns:a="http://schemas.openxmlformats.org/drawingml/2006/main" noChangeAspect="1"/>
+            </wp:cNvGraphicFramePr>
+            <a:graphic xmlns:a="http://schemas.openxmlformats.org/drawingml/2006/main">
+              <a:graphicData uri="http://schemas.openxmlformats.org/drawingml/2006/picture">
+                <pic:pic xmlns:pic="http://schemas.openxmlformats.org/drawingml/2006/picture">
+                  <pic:nvPicPr>
+                    <pic:cNvPr id="25" name="Feedlot Diagram(3).png"/>
+                    <pic:cNvPicPr/>
+                  </pic:nvPicPr>
+                  <pic:blipFill>
+                    <a:blip r:embed="rId13">
+                      <a:extLst>
+                        <a:ext uri="{28A0092B-C50C-407E-A947-70E740481C1C}">
+                          <a14:useLocalDpi xmlns:a14="http://schemas.microsoft.com/office/drawing/2010/main" val="0"/>
+                        </a:ext>
+                      </a:extLst>
+                    </a:blip>
+                    <a:stretch>
+                      <a:fillRect/>
+                    </a:stretch>
+                  </pic:blipFill>
+                  <pic:spPr>
+                    <a:xfrm>
+                      <a:off x="0" y="0"/>
+                      <a:ext cx="5040630" cy="2388235"/>
+                    </a:xfrm>
+                    <a:prstGeom prst="rect">
+                      <a:avLst/>
+                    </a:prstGeom>
+                  </pic:spPr>
+                </pic:pic>
+              </a:graphicData>
+            </a:graphic>
+          </wp:inline>
+        </w:drawing>
+      </w:r>
+    </w:p>
+    <w:p>
+      <w:pPr>
+        <w:pStyle w:val="Caption"/>
+        <w:jc w:val="center"/>
+        <w:rPr>
+          <w:lang w:val="id-ID"/>
+        </w:rPr>
+      </w:pPr>
+      <w:r>
+        <w:t xml:space="preserve">Gambar </w:t>
+      </w:r>
+      <w:fldSimple w:instr=" SEQ Gambar \* ARABIC ">
+        <w:r>
+          <w:rPr>
+            <w:noProof/>
+          </w:rPr>
+          <w:t>2</w:t>
+        </w:r>
+      </w:fldSimple>
+      <w:r>
+        <w:rPr>
+          <w:lang w:val="id-ID"/>
+        </w:rPr>
+        <w:t xml:space="preserve"> </w:t>
+      </w:r>
+      <w:r>
+        <w:rPr>
+          <w:i/>
+          <w:lang w:val="id-ID"/>
+        </w:rPr>
+        <w:t>Use case</w:t>
+      </w:r>
+      <w:r>
+        <w:rPr>
+          <w:lang w:val="id-ID"/>
+        </w:rPr>
+        <w:t xml:space="preserve"> diagram sistem formulasi</w:t>
+      </w:r>
+    </w:p>
+    <w:p>
+      <w:pPr>
+        <w:pStyle w:val="Caption"/>
+        <w:keepNext/>
+        <w:jc w:val="center"/>
+      </w:pPr>
+      <w:r>
+        <w:rPr>
+          <w:noProof/>
+          <w:lang w:val="id-ID" w:eastAsia="id-ID"/>
+        </w:rPr>
+        <w:lastRenderedPageBreak/>
+        <w:drawing>
+          <wp:inline distT="0" distB="0" distL="0" distR="0">
+            <wp:extent cx="5040630" cy="4290060"/>
+            <wp:effectExtent l="0" t="0" r="7620" b="0"/>
+            <wp:docPr id="5" name="Picture 5"/>
+            <wp:cNvGraphicFramePr>
+              <a:graphicFrameLocks xmlns:a="http://schemas.openxmlformats.org/drawingml/2006/main" noChangeAspect="1"/>
+            </wp:cNvGraphicFramePr>
+            <a:graphic xmlns:a="http://schemas.openxmlformats.org/drawingml/2006/main">
+              <a:graphicData uri="http://schemas.openxmlformats.org/drawingml/2006/picture">
+                <pic:pic xmlns:pic="http://schemas.openxmlformats.org/drawingml/2006/picture">
+                  <pic:nvPicPr>
+                    <pic:cNvPr id="5" name="diagram_v3-Parsial.png"/>
+                    <pic:cNvPicPr/>
+                  </pic:nvPicPr>
+                  <pic:blipFill>
+                    <a:blip r:embed="rId14">
+                      <a:extLst>
+                        <a:ext uri="{28A0092B-C50C-407E-A947-70E740481C1C}">
+                          <a14:useLocalDpi xmlns:a14="http://schemas.microsoft.com/office/drawing/2010/main" val="0"/>
+                        </a:ext>
+                      </a:extLst>
+                    </a:blip>
+                    <a:stretch>
+                      <a:fillRect/>
+                    </a:stretch>
+                  </pic:blipFill>
+                  <pic:spPr>
+                    <a:xfrm>
+                      <a:off x="0" y="0"/>
+                      <a:ext cx="5040630" cy="4290060"/>
+                    </a:xfrm>
+                    <a:prstGeom prst="rect">
+                      <a:avLst/>
+                    </a:prstGeom>
+                  </pic:spPr>
+                </pic:pic>
+              </a:graphicData>
+            </a:graphic>
+          </wp:inline>
+        </w:drawing>
+      </w:r>
+    </w:p>
+    <w:p>
+      <w:pPr>
+        <w:pStyle w:val="Caption"/>
+        <w:jc w:val="center"/>
+        <w:rPr>
+          <w:lang w:val="id-ID"/>
+        </w:rPr>
+      </w:pPr>
+      <w:r>
+        <w:t xml:space="preserve">Gambar </w:t>
+      </w:r>
+      <w:fldSimple w:instr=" SEQ Gambar \* ARABIC ">
+        <w:r>
+          <w:rPr>
+            <w:noProof/>
+          </w:rPr>
+          <w:t>3</w:t>
+        </w:r>
+      </w:fldSimple>
+      <w:r>
+        <w:rPr>
+          <w:lang w:val="id-ID"/>
+        </w:rPr>
+        <w:t xml:space="preserve"> Diagram relasi antar tabel</w:t>
+      </w:r>
+    </w:p>
+    <w:p>
+      <w:pPr>
+        <w:rPr>
+          <w:lang w:val="id-ID"/>
+        </w:rPr>
       </w:pPr>
     </w:p>
     <w:p>
@@ -11979,11 +12195,7 @@
         <w:t xml:space="preserve">dan jenis pakan </w:t>
       </w:r>
       <w:r>
-        <w:t xml:space="preserve">yang digunakan pada </w:t>
-      </w:r>
-      <w:r>
-        <w:lastRenderedPageBreak/>
-        <w:t>ransum.</w:t>
+        <w:t>yang digunakan pada ransum.</w:t>
       </w:r>
       <w:r>
         <w:t xml:space="preserve"> Harga</w:t>
@@ -12096,6 +12308,9 @@
         <w:t>nutrisi ternak dan kuantitas pakan yang digunakan.</w:t>
       </w:r>
       <w:r>
+        <w:t xml:space="preserve"> Hasil penghitungan formulasi melalui sistem dapat dilihat pada Gambar X.</w:t>
+      </w:r>
+      <w:r>
         <w:t xml:space="preserve"> </w:t>
       </w:r>
       <w:r>
@@ -12133,6 +12348,85 @@
       </w:r>
       <w:r>
         <w:t>dalam memilih pakan yang akan digunakan.</w:t>
+      </w:r>
+    </w:p>
+    <w:p>
+      <w:pPr>
+        <w:pStyle w:val="Paragraf"/>
+        <w:keepNext/>
+        <w:ind w:firstLine="0"/>
+        <w:jc w:val="left"/>
+      </w:pPr>
+      <w:r>
+        <w:rPr>
+          <w:noProof/>
+          <w:lang w:eastAsia="id-ID"/>
+        </w:rPr>
+        <w:lastRenderedPageBreak/>
+        <w:drawing>
+          <wp:inline distT="0" distB="0" distL="0" distR="0">
+            <wp:extent cx="5040630" cy="5387975"/>
+            <wp:effectExtent l="0" t="0" r="7620" b="3175"/>
+            <wp:docPr id="63" name="Picture 63"/>
+            <wp:cNvGraphicFramePr>
+              <a:graphicFrameLocks xmlns:a="http://schemas.openxmlformats.org/drawingml/2006/main" noChangeAspect="1"/>
+            </wp:cNvGraphicFramePr>
+            <a:graphic xmlns:a="http://schemas.openxmlformats.org/drawingml/2006/main">
+              <a:graphicData uri="http://schemas.openxmlformats.org/drawingml/2006/picture">
+                <pic:pic xmlns:pic="http://schemas.openxmlformats.org/drawingml/2006/picture">
+                  <pic:nvPicPr>
+                    <pic:cNvPr id="63" name="Screenshot-2017-12-18 Formula - Dairy Feed Online.png"/>
+                    <pic:cNvPicPr/>
+                  </pic:nvPicPr>
+                  <pic:blipFill>
+                    <a:blip r:embed="rId15" cstate="print">
+                      <a:extLst>
+                        <a:ext uri="{28A0092B-C50C-407E-A947-70E740481C1C}">
+                          <a14:useLocalDpi xmlns:a14="http://schemas.microsoft.com/office/drawing/2010/main" val="0"/>
+                        </a:ext>
+                      </a:extLst>
+                    </a:blip>
+                    <a:stretch>
+                      <a:fillRect/>
+                    </a:stretch>
+                  </pic:blipFill>
+                  <pic:spPr>
+                    <a:xfrm>
+                      <a:off x="0" y="0"/>
+                      <a:ext cx="5040630" cy="5387975"/>
+                    </a:xfrm>
+                    <a:prstGeom prst="rect">
+                      <a:avLst/>
+                    </a:prstGeom>
+                  </pic:spPr>
+                </pic:pic>
+              </a:graphicData>
+            </a:graphic>
+          </wp:inline>
+        </w:drawing>
+      </w:r>
+    </w:p>
+    <w:p>
+      <w:pPr>
+        <w:pStyle w:val="Caption"/>
+        <w:jc w:val="center"/>
+      </w:pPr>
+      <w:r>
+        <w:t xml:space="preserve">Gambar </w:t>
+      </w:r>
+      <w:fldSimple w:instr=" SEQ Gambar \* ARABIC ">
+        <w:r>
+          <w:rPr>
+            <w:noProof/>
+          </w:rPr>
+          <w:t>4</w:t>
+        </w:r>
+      </w:fldSimple>
+      <w:r>
+        <w:rPr>
+          <w:lang w:val="id-ID"/>
+        </w:rPr>
+        <w:t xml:space="preserve"> Hasil formulasi ransum</w:t>
       </w:r>
     </w:p>
     <w:p>
@@ -12250,8 +12544,967 @@
       <w:pPr>
         <w:pStyle w:val="Paragraf"/>
       </w:pPr>
+    </w:p>
+    <w:p>
+      <w:pPr>
+        <w:pStyle w:val="Heading2"/>
+        <w:rPr>
+          <w:szCs w:val="24"/>
+          <w:lang w:val="id-ID"/>
+        </w:rPr>
+      </w:pPr>
+      <w:r>
+        <w:rPr>
+          <w:szCs w:val="24"/>
+          <w:lang w:val="id-ID"/>
+        </w:rPr>
+        <w:t>Iterasi 2</w:t>
+      </w:r>
+    </w:p>
+    <w:p>
+      <w:pPr>
+        <w:pStyle w:val="Paragraf"/>
+        <w:ind w:firstLine="0"/>
+        <w:jc w:val="left"/>
+        <w:rPr>
+          <w:b/>
+        </w:rPr>
+      </w:pPr>
+      <w:r>
+        <w:rPr>
+          <w:b/>
+        </w:rPr>
+        <w:t>Komunikasi</w:t>
+      </w:r>
+    </w:p>
+    <w:p>
+      <w:pPr>
+        <w:pStyle w:val="Paragraf"/>
+      </w:pPr>
+      <w:r>
+        <w:lastRenderedPageBreak/>
+        <w:t xml:space="preserve">Komunikasi pada iterasi ke-2 membahas mengenai hasi evaluasi pada tahap </w:t>
+      </w:r>
+      <w:r>
+        <w:rPr>
+          <w:i/>
+        </w:rPr>
+        <w:t xml:space="preserve">feedback </w:t>
+      </w:r>
+      <w:r>
+        <w:t xml:space="preserve">iterasi 1. </w:t>
+      </w:r>
+      <w:r>
+        <w:rPr>
+          <w:i/>
+        </w:rPr>
+        <w:t>Fee</w:t>
+      </w:r>
+      <w:r>
+        <w:rPr>
+          <w:i/>
+        </w:rPr>
+        <w:t xml:space="preserve">dback </w:t>
+      </w:r>
+      <w:r>
+        <w:t xml:space="preserve">iterasi 1 dibahas lebih lanjut </w:t>
+      </w:r>
+      <w:r>
+        <w:t>dan didokumentasikan melalui daftar kebutuhan pengguna yang dapat dilihat pada Tabel X.</w:t>
+      </w:r>
+    </w:p>
+    <w:p>
+      <w:pPr>
+        <w:pStyle w:val="Paragraf"/>
+      </w:pPr>
+    </w:p>
+    <w:p>
+      <w:pPr>
+        <w:pStyle w:val="Caption"/>
+        <w:keepNext/>
+        <w:jc w:val="center"/>
+      </w:pPr>
+      <w:r>
+        <w:t xml:space="preserve">Tabel </w:t>
+      </w:r>
+      <w:fldSimple w:instr=" SEQ Tabel \* ARABIC ">
+        <w:r>
+          <w:rPr>
+            <w:noProof/>
+          </w:rPr>
+          <w:t>2</w:t>
+        </w:r>
+      </w:fldSimple>
+      <w:r>
+        <w:rPr>
+          <w:lang w:val="id-ID"/>
+        </w:rPr>
+        <w:t xml:space="preserve"> Daftar kebutuhan pengguna iterasi 2</w:t>
+      </w:r>
+    </w:p>
+    <w:tbl>
+      <w:tblPr>
+        <w:tblW w:w="6944" w:type="dxa"/>
+        <w:jc w:val="center"/>
+        <w:tblBorders>
+          <w:top w:val="single" w:sz="4" w:space="0" w:color="auto"/>
+          <w:bottom w:val="single" w:sz="4" w:space="0" w:color="auto"/>
+        </w:tblBorders>
+        <w:tblLook w:val="04A0" w:firstRow="1" w:lastRow="0" w:firstColumn="1" w:lastColumn="0" w:noHBand="0" w:noVBand="1"/>
+      </w:tblPr>
+      <w:tblGrid>
+        <w:gridCol w:w="2410"/>
+        <w:gridCol w:w="4534"/>
+      </w:tblGrid>
+      <w:tr>
+        <w:trPr>
+          <w:tblHeader/>
+          <w:jc w:val="center"/>
+        </w:trPr>
+        <w:tc>
+          <w:tcPr>
+            <w:tcW w:w="2410" w:type="dxa"/>
+            <w:tcBorders>
+              <w:top w:val="single" w:sz="4" w:space="0" w:color="auto"/>
+              <w:bottom w:val="single" w:sz="4" w:space="0" w:color="auto"/>
+            </w:tcBorders>
+          </w:tcPr>
+          <w:p>
+            <w:pPr>
+              <w:spacing w:before="60" w:after="60"/>
+              <w:ind w:firstLine="0"/>
+              <w:jc w:val="left"/>
+              <w:rPr>
+                <w:iCs/>
+                <w:szCs w:val="24"/>
+                <w:lang w:val="id-ID"/>
+              </w:rPr>
+            </w:pPr>
+            <w:r>
+              <w:rPr>
+                <w:iCs/>
+                <w:szCs w:val="24"/>
+                <w:lang w:val="id-ID"/>
+              </w:rPr>
+              <w:t xml:space="preserve">Kebutuhan </w:t>
+            </w:r>
+          </w:p>
+        </w:tc>
+        <w:tc>
+          <w:tcPr>
+            <w:tcW w:w="4534" w:type="dxa"/>
+            <w:tcBorders>
+              <w:top w:val="single" w:sz="4" w:space="0" w:color="auto"/>
+              <w:bottom w:val="single" w:sz="4" w:space="0" w:color="auto"/>
+            </w:tcBorders>
+            <w:shd w:val="clear" w:color="auto" w:fill="auto"/>
+          </w:tcPr>
+          <w:p>
+            <w:pPr>
+              <w:spacing w:before="60" w:after="60"/>
+              <w:ind w:firstLine="0"/>
+              <w:jc w:val="left"/>
+              <w:rPr>
+                <w:szCs w:val="24"/>
+                <w:lang w:val="id-ID"/>
+              </w:rPr>
+            </w:pPr>
+            <w:r>
+              <w:rPr>
+                <w:iCs/>
+                <w:szCs w:val="24"/>
+                <w:lang w:val="id-ID"/>
+              </w:rPr>
+              <w:t>Keterangan</w:t>
+            </w:r>
+          </w:p>
+        </w:tc>
+      </w:tr>
+      <w:tr>
+        <w:trPr>
+          <w:jc w:val="center"/>
+        </w:trPr>
+        <w:tc>
+          <w:tcPr>
+            <w:tcW w:w="2410" w:type="dxa"/>
+            <w:tcBorders>
+              <w:top w:val="single" w:sz="4" w:space="0" w:color="auto"/>
+            </w:tcBorders>
+          </w:tcPr>
+          <w:p>
+            <w:pPr>
+              <w:spacing w:before="60"/>
+              <w:ind w:left="9" w:hanging="9"/>
+              <w:jc w:val="left"/>
+              <w:rPr>
+                <w:rFonts w:cs="Times New Roman"/>
+                <w:iCs/>
+                <w:sz w:val="23"/>
+                <w:szCs w:val="23"/>
+                <w:lang w:val="id-ID"/>
+              </w:rPr>
+            </w:pPr>
+            <w:r>
+              <w:rPr>
+                <w:rFonts w:cs="Times New Roman"/>
+                <w:iCs/>
+                <w:sz w:val="23"/>
+                <w:szCs w:val="23"/>
+                <w:lang w:val="id-ID"/>
+              </w:rPr>
+              <w:t xml:space="preserve">Menyimpan hasil </w:t>
+            </w:r>
+            <w:r>
+              <w:rPr>
+                <w:rFonts w:cs="Times New Roman"/>
+                <w:iCs/>
+                <w:sz w:val="23"/>
+                <w:szCs w:val="23"/>
+                <w:lang w:val="id-ID"/>
+              </w:rPr>
+              <w:t>formulasi</w:t>
+            </w:r>
+          </w:p>
+        </w:tc>
+        <w:tc>
+          <w:tcPr>
+            <w:tcW w:w="4534" w:type="dxa"/>
+            <w:tcBorders>
+              <w:top w:val="single" w:sz="4" w:space="0" w:color="auto"/>
+            </w:tcBorders>
+            <w:shd w:val="clear" w:color="auto" w:fill="auto"/>
+          </w:tcPr>
+          <w:p>
+            <w:pPr>
+              <w:spacing w:before="60"/>
+              <w:ind w:left="9" w:hanging="9"/>
+              <w:jc w:val="left"/>
+              <w:rPr>
+                <w:b/>
+                <w:szCs w:val="24"/>
+                <w:lang w:val="id-ID"/>
+              </w:rPr>
+            </w:pPr>
+            <w:r>
+              <w:rPr>
+                <w:iCs/>
+                <w:szCs w:val="24"/>
+                <w:lang w:val="id-ID"/>
+              </w:rPr>
+              <w:t>Pengguna dapat menyimpan hasil ransum untuk dapat diakses kembali dan dicetak</w:t>
+            </w:r>
+          </w:p>
+        </w:tc>
+      </w:tr>
+      <w:tr>
+        <w:trPr>
+          <w:jc w:val="center"/>
+        </w:trPr>
+        <w:tc>
+          <w:tcPr>
+            <w:tcW w:w="2410" w:type="dxa"/>
+          </w:tcPr>
+          <w:p>
+            <w:pPr>
+              <w:ind w:firstLine="0"/>
+              <w:jc w:val="left"/>
+              <w:rPr>
+                <w:i/>
+                <w:szCs w:val="24"/>
+                <w:lang w:val="id-ID"/>
+              </w:rPr>
+            </w:pPr>
+            <w:r>
+              <w:rPr>
+                <w:szCs w:val="24"/>
+                <w:lang w:val="id-ID"/>
+              </w:rPr>
+              <w:t>R</w:t>
+            </w:r>
+            <w:r>
+              <w:rPr>
+                <w:szCs w:val="24"/>
+                <w:lang w:val="id-ID"/>
+              </w:rPr>
+              <w:t>egi</w:t>
+            </w:r>
+            <w:r>
+              <w:rPr>
+                <w:szCs w:val="24"/>
+                <w:lang w:val="id-ID"/>
+              </w:rPr>
+              <w:t>s</w:t>
+            </w:r>
+            <w:r>
+              <w:rPr>
+                <w:szCs w:val="24"/>
+                <w:lang w:val="id-ID"/>
+              </w:rPr>
+              <w:t>trasi</w:t>
+            </w:r>
+          </w:p>
+        </w:tc>
+        <w:tc>
+          <w:tcPr>
+            <w:tcW w:w="4534" w:type="dxa"/>
+            <w:shd w:val="clear" w:color="auto" w:fill="auto"/>
+          </w:tcPr>
+          <w:p>
+            <w:pPr>
+              <w:ind w:firstLine="0"/>
+              <w:jc w:val="left"/>
+              <w:rPr>
+                <w:szCs w:val="24"/>
+                <w:lang w:val="id-ID"/>
+              </w:rPr>
+            </w:pPr>
+            <w:r>
+              <w:rPr>
+                <w:szCs w:val="24"/>
+                <w:lang w:val="id-ID"/>
+              </w:rPr>
+              <w:t xml:space="preserve">Pengguna wajib melakukan </w:t>
+            </w:r>
+            <w:r>
+              <w:rPr>
+                <w:i/>
+                <w:szCs w:val="24"/>
+                <w:lang w:val="id-ID"/>
+              </w:rPr>
+              <w:t xml:space="preserve">login </w:t>
+            </w:r>
+            <w:r>
+              <w:rPr>
+                <w:szCs w:val="24"/>
+                <w:lang w:val="id-ID"/>
+              </w:rPr>
+              <w:t>sebelum melakukan formulasi</w:t>
+            </w:r>
+            <w:r>
+              <w:rPr>
+                <w:szCs w:val="24"/>
+                <w:lang w:val="id-ID"/>
+              </w:rPr>
+              <w:t xml:space="preserve"> dan pengguna dapat membuat akun melalui registrasi</w:t>
+            </w:r>
+          </w:p>
+        </w:tc>
+      </w:tr>
+    </w:tbl>
+    <w:p>
+      <w:pPr>
+        <w:pStyle w:val="Paragraf"/>
+        <w:ind w:firstLine="0"/>
+      </w:pPr>
+    </w:p>
+    <w:p>
+      <w:pPr>
+        <w:pStyle w:val="Paragraf"/>
+      </w:pPr>
+    </w:p>
+    <w:p>
+      <w:pPr>
+        <w:pStyle w:val="Paragraf"/>
+        <w:ind w:firstLine="0"/>
+        <w:rPr>
+          <w:b/>
+        </w:rPr>
+      </w:pPr>
+      <w:r>
+        <w:rPr>
+          <w:b/>
+        </w:rPr>
+        <w:t>Perencanaan</w:t>
+      </w:r>
+      <w:r>
+        <w:rPr>
+          <w:b/>
+        </w:rPr>
+        <w:t xml:space="preserve"> Cepat</w:t>
+      </w:r>
+    </w:p>
+    <w:p>
+      <w:pPr>
+        <w:pStyle w:val="Paragraf"/>
+      </w:pPr>
+      <w:r>
+        <w:t xml:space="preserve">Perencanaan cepat pada iterasi ke-2 menghasilkan aktivitas baru pada diagram </w:t>
+      </w:r>
+      <w:r>
+        <w:rPr>
+          <w:i/>
+        </w:rPr>
+        <w:t>use case</w:t>
+      </w:r>
+      <w:r>
+        <w:t xml:space="preserve"> dan menambah beberapa tabel pada diagram relasi antar tabel.</w:t>
+      </w:r>
+      <w:r>
+        <w:t xml:space="preserve"> Aktivitas tersebut adalah pengguna dapat menyimpan</w:t>
+      </w:r>
+      <w:r>
+        <w:t xml:space="preserve"> </w:t>
+      </w:r>
+      <w:r>
+        <w:t>hasil formulasi dan dapat melakukan registrasi.</w:t>
+      </w:r>
+      <w:r>
+        <w:t xml:space="preserve"> </w:t>
+      </w:r>
+      <w:r>
+        <w:rPr>
+          <w:i/>
+        </w:rPr>
+        <w:t xml:space="preserve">Use case </w:t>
+      </w:r>
+      <w:r>
+        <w:t>pada iterasi 2 dapat dilihat pada Gambar X. Diagram relasi antar tabel dapat dilihat pada Gambar X.</w:t>
+      </w:r>
+    </w:p>
+    <w:p>
+      <w:pPr>
+        <w:pStyle w:val="Paragraf"/>
+      </w:pPr>
+      <w:r>
+        <w:t xml:space="preserve"> </w:t>
+      </w:r>
+    </w:p>
+    <w:p>
+      <w:pPr>
+        <w:keepNext/>
+        <w:ind w:firstLine="0"/>
+      </w:pPr>
+      <w:r>
+        <w:rPr>
+          <w:noProof/>
+          <w:lang w:val="id-ID" w:eastAsia="id-ID"/>
+        </w:rPr>
+        <w:drawing>
+          <wp:inline distT="0" distB="0" distL="0" distR="0">
+            <wp:extent cx="5040630" cy="2437765"/>
+            <wp:effectExtent l="0" t="0" r="7620" b="635"/>
+            <wp:docPr id="47" name="Picture 47"/>
+            <wp:cNvGraphicFramePr>
+              <a:graphicFrameLocks xmlns:a="http://schemas.openxmlformats.org/drawingml/2006/main" noChangeAspect="1"/>
+            </wp:cNvGraphicFramePr>
+            <a:graphic xmlns:a="http://schemas.openxmlformats.org/drawingml/2006/main">
+              <a:graphicData uri="http://schemas.openxmlformats.org/drawingml/2006/picture">
+                <pic:pic xmlns:pic="http://schemas.openxmlformats.org/drawingml/2006/picture">
+                  <pic:nvPicPr>
+                    <pic:cNvPr id="47" name="Feedlot Diagram(1).png"/>
+                    <pic:cNvPicPr/>
+                  </pic:nvPicPr>
+                  <pic:blipFill>
+                    <a:blip r:embed="rId16">
+                      <a:extLst>
+                        <a:ext uri="{28A0092B-C50C-407E-A947-70E740481C1C}">
+                          <a14:useLocalDpi xmlns:a14="http://schemas.microsoft.com/office/drawing/2010/main" val="0"/>
+                        </a:ext>
+                      </a:extLst>
+                    </a:blip>
+                    <a:stretch>
+                      <a:fillRect/>
+                    </a:stretch>
+                  </pic:blipFill>
+                  <pic:spPr>
+                    <a:xfrm>
+                      <a:off x="0" y="0"/>
+                      <a:ext cx="5040630" cy="2437765"/>
+                    </a:xfrm>
+                    <a:prstGeom prst="rect">
+                      <a:avLst/>
+                    </a:prstGeom>
+                  </pic:spPr>
+                </pic:pic>
+              </a:graphicData>
+            </a:graphic>
+          </wp:inline>
+        </w:drawing>
+      </w:r>
+    </w:p>
+    <w:p>
+      <w:pPr>
+        <w:pStyle w:val="Caption"/>
+        <w:jc w:val="center"/>
+        <w:rPr>
+          <w:lang w:val="id-ID"/>
+        </w:rPr>
+      </w:pPr>
+      <w:r>
+        <w:t xml:space="preserve">Gambar </w:t>
+      </w:r>
+      <w:fldSimple w:instr=" SEQ Gambar \* ARABIC ">
+        <w:r>
+          <w:rPr>
+            <w:noProof/>
+          </w:rPr>
+          <w:t>5</w:t>
+        </w:r>
+      </w:fldSimple>
+      <w:r>
+        <w:rPr>
+          <w:lang w:val="id-ID"/>
+        </w:rPr>
+        <w:t xml:space="preserve"> </w:t>
+      </w:r>
+      <w:r>
+        <w:rPr>
+          <w:i/>
+          <w:lang w:val="id-ID"/>
+        </w:rPr>
+        <w:t xml:space="preserve">Use case </w:t>
+      </w:r>
+      <w:r>
+        <w:rPr>
+          <w:lang w:val="id-ID"/>
+        </w:rPr>
+        <w:t>diagram iterasi 2</w:t>
+      </w:r>
+    </w:p>
+    <w:p>
+      <w:pPr>
+        <w:keepNext/>
+        <w:ind w:firstLine="0"/>
+      </w:pPr>
+      <w:r>
+        <w:rPr>
+          <w:noProof/>
+          <w:lang w:val="id-ID" w:eastAsia="id-ID"/>
+        </w:rPr>
+        <w:lastRenderedPageBreak/>
+        <w:drawing>
+          <wp:inline distT="0" distB="0" distL="0" distR="0">
+            <wp:extent cx="5040630" cy="5455920"/>
+            <wp:effectExtent l="0" t="0" r="7620" b="0"/>
+            <wp:docPr id="62" name="Picture 62"/>
+            <wp:cNvGraphicFramePr>
+              <a:graphicFrameLocks xmlns:a="http://schemas.openxmlformats.org/drawingml/2006/main" noChangeAspect="1"/>
+            </wp:cNvGraphicFramePr>
+            <a:graphic xmlns:a="http://schemas.openxmlformats.org/drawingml/2006/main">
+              <a:graphicData uri="http://schemas.openxmlformats.org/drawingml/2006/picture">
+                <pic:pic xmlns:pic="http://schemas.openxmlformats.org/drawingml/2006/picture">
+                  <pic:nvPicPr>
+                    <pic:cNvPr id="62" name="diagram_v3-FIX.png"/>
+                    <pic:cNvPicPr/>
+                  </pic:nvPicPr>
+                  <pic:blipFill>
+                    <a:blip r:embed="rId17">
+                      <a:extLst>
+                        <a:ext uri="{28A0092B-C50C-407E-A947-70E740481C1C}">
+                          <a14:useLocalDpi xmlns:a14="http://schemas.microsoft.com/office/drawing/2010/main" val="0"/>
+                        </a:ext>
+                      </a:extLst>
+                    </a:blip>
+                    <a:stretch>
+                      <a:fillRect/>
+                    </a:stretch>
+                  </pic:blipFill>
+                  <pic:spPr>
+                    <a:xfrm>
+                      <a:off x="0" y="0"/>
+                      <a:ext cx="5040630" cy="5455920"/>
+                    </a:xfrm>
+                    <a:prstGeom prst="rect">
+                      <a:avLst/>
+                    </a:prstGeom>
+                  </pic:spPr>
+                </pic:pic>
+              </a:graphicData>
+            </a:graphic>
+          </wp:inline>
+        </w:drawing>
+      </w:r>
+    </w:p>
+    <w:p>
+      <w:pPr>
+        <w:pStyle w:val="Caption"/>
+        <w:jc w:val="center"/>
+        <w:rPr>
+          <w:lang w:val="id-ID"/>
+        </w:rPr>
+      </w:pPr>
+      <w:r>
+        <w:t xml:space="preserve">Gambar </w:t>
+      </w:r>
+      <w:fldSimple w:instr=" SEQ Gambar \* ARABIC ">
+        <w:r>
+          <w:rPr>
+            <w:noProof/>
+          </w:rPr>
+          <w:t>6</w:t>
+        </w:r>
+      </w:fldSimple>
+      <w:r>
+        <w:rPr>
+          <w:lang w:val="id-ID"/>
+        </w:rPr>
+        <w:t xml:space="preserve"> Diagram relasi antar tabel iterasi 2</w:t>
+      </w:r>
+    </w:p>
+    <w:p>
+      <w:pPr>
+        <w:pStyle w:val="Paragraf"/>
+        <w:ind w:firstLine="0"/>
+        <w:rPr>
+          <w:b/>
+        </w:rPr>
+      </w:pPr>
+      <w:r>
+        <w:rPr>
+          <w:b/>
+        </w:rPr>
+        <w:t>Pemodelan Cepat</w:t>
+      </w:r>
+    </w:p>
+    <w:p>
+      <w:pPr>
+        <w:pStyle w:val="Paragraf"/>
+      </w:pPr>
+      <w:r>
+        <w:t>Berdasarkan hasil evaluasi pada iterasi 1, nilai kemiripin hasil formulasi menggunakan program winfeed</w:t>
+      </w:r>
+      <w:r>
+        <w:t xml:space="preserve"> dan menggunakan sistem formulasi hampir mencapai nilai 0.</w:t>
+      </w:r>
+      <w:r>
+        <w:t xml:space="preserve"> Hasil tersebut mengindikasikan bahwa penerapan </w:t>
+      </w:r>
+      <w:r>
+        <w:rPr>
+          <w:i/>
+        </w:rPr>
+        <w:t>linier programming</w:t>
+      </w:r>
+      <w:r>
+        <w:rPr>
+          <w:i/>
+        </w:rPr>
+        <w:t xml:space="preserve"> </w:t>
+      </w:r>
+      <w:r>
+        <w:t>pada penghitungan formulasi ransum</w:t>
+      </w:r>
+      <w:r>
+        <w:rPr>
+          <w:i/>
+        </w:rPr>
+        <w:t xml:space="preserve"> </w:t>
+      </w:r>
+      <w:r>
+        <w:t xml:space="preserve">sudah berhasil diimplementasikan. </w:t>
+      </w:r>
+      <w:r>
+        <w:t>Sehingga pa</w:t>
+      </w:r>
+      <w:r>
+        <w:t>da pemodelan cepat iterasi ke-2...........</w:t>
+      </w:r>
+    </w:p>
+    <w:p>
+      <w:pPr>
+        <w:pStyle w:val="Paragraf"/>
+      </w:pPr>
+    </w:p>
+    <w:p>
+      <w:pPr>
+        <w:pStyle w:val="Paragraf"/>
+        <w:ind w:firstLine="0"/>
+        <w:rPr>
+          <w:b/>
+        </w:rPr>
+      </w:pPr>
+      <w:r>
+        <w:rPr>
+          <w:b/>
+        </w:rPr>
+        <w:t xml:space="preserve">Pembuatan </w:t>
+      </w:r>
+      <w:r>
+        <w:rPr>
+          <w:b/>
+          <w:i/>
+        </w:rPr>
+        <w:t>Prototype</w:t>
+      </w:r>
+    </w:p>
+    <w:p>
+      <w:pPr>
+        <w:pStyle w:val="Paragraf"/>
+      </w:pPr>
+      <w:r>
+        <w:t xml:space="preserve">Prototype berhasil dikembangkan pada iterasi 2 dan menghasilkan sebuah fungsional baru yang dapat </w:t>
+      </w:r>
+      <w:r>
+        <w:t>digunakan</w:t>
+      </w:r>
+      <w:r>
+        <w:t xml:space="preserve"> oleh pengguna.</w:t>
+      </w:r>
+      <w:r>
+        <w:t xml:space="preserve"> Pengguna dapat menyimpan hasil formulasi dan mengaksesnya kembali. Pengguna juga dapat mencetak hasil formulasi </w:t>
+      </w:r>
+      <w:r>
+        <w:t>guna mempermudah dalam pengerjaan dilapangan.</w:t>
+      </w:r>
+    </w:p>
+    <w:p>
+      <w:pPr>
+        <w:pStyle w:val="Paragraf"/>
+        <w:keepNext/>
+        <w:ind w:firstLine="0"/>
+        <w:jc w:val="left"/>
+      </w:pPr>
+      <w:r>
+        <w:rPr>
+          <w:noProof/>
+          <w:lang w:eastAsia="id-ID"/>
+        </w:rPr>
+        <w:lastRenderedPageBreak/>
+        <w:drawing>
+          <wp:inline distT="0" distB="0" distL="0" distR="0" wp14:anchorId="08D6223F" wp14:editId="19EC6D35">
+            <wp:extent cx="5040630" cy="5387975"/>
+            <wp:effectExtent l="0" t="0" r="7620" b="3175"/>
+            <wp:docPr id="14" name="Picture 14"/>
+            <wp:cNvGraphicFramePr>
+              <a:graphicFrameLocks xmlns:a="http://schemas.openxmlformats.org/drawingml/2006/main" noChangeAspect="1"/>
+            </wp:cNvGraphicFramePr>
+            <a:graphic xmlns:a="http://schemas.openxmlformats.org/drawingml/2006/main">
+              <a:graphicData uri="http://schemas.openxmlformats.org/drawingml/2006/picture">
+                <pic:pic xmlns:pic="http://schemas.openxmlformats.org/drawingml/2006/picture">
+                  <pic:nvPicPr>
+                    <pic:cNvPr id="6" name="Screenshot-2017-12-17 http dairyfeed ipb ac id.png"/>
+                    <pic:cNvPicPr/>
+                  </pic:nvPicPr>
+                  <pic:blipFill>
+                    <a:blip r:embed="rId18" cstate="print">
+                      <a:extLst>
+                        <a:ext uri="{28A0092B-C50C-407E-A947-70E740481C1C}">
+                          <a14:useLocalDpi xmlns:a14="http://schemas.microsoft.com/office/drawing/2010/main" val="0"/>
+                        </a:ext>
+                      </a:extLst>
+                    </a:blip>
+                    <a:stretch>
+                      <a:fillRect/>
+                    </a:stretch>
+                  </pic:blipFill>
+                  <pic:spPr>
+                    <a:xfrm>
+                      <a:off x="0" y="0"/>
+                      <a:ext cx="5040630" cy="5387975"/>
+                    </a:xfrm>
+                    <a:prstGeom prst="rect">
+                      <a:avLst/>
+                    </a:prstGeom>
+                  </pic:spPr>
+                </pic:pic>
+              </a:graphicData>
+            </a:graphic>
+          </wp:inline>
+        </w:drawing>
+      </w:r>
+    </w:p>
+    <w:p>
+      <w:pPr>
+        <w:pStyle w:val="Caption"/>
+        <w:jc w:val="center"/>
+      </w:pPr>
+      <w:r>
+        <w:t xml:space="preserve">Gambar </w:t>
+      </w:r>
+      <w:r>
+        <w:fldChar w:fldCharType="begin"/>
+      </w:r>
+      <w:r>
+        <w:instrText xml:space="preserve"> SEQ Gambar \* ARABIC </w:instrText>
+      </w:r>
+      <w:r>
+        <w:fldChar w:fldCharType="separate"/>
+      </w:r>
+      <w:r>
+        <w:rPr>
+          <w:noProof/>
+        </w:rPr>
+        <w:t>7</w:t>
+      </w:r>
+      <w:r>
+        <w:fldChar w:fldCharType="end"/>
+      </w:r>
+      <w:r>
+        <w:rPr>
+          <w:lang w:val="id-ID"/>
+        </w:rPr>
+        <w:t xml:space="preserve"> </w:t>
+      </w:r>
+      <w:r>
+        <w:rPr>
+          <w:lang w:val="id-ID"/>
+        </w:rPr>
+        <w:t>Hasil formulasi r</w:t>
+      </w:r>
+      <w:r>
+        <w:rPr>
+          <w:lang w:val="id-ID"/>
+        </w:rPr>
+        <w:t>ansum yang telah disimpan</w:t>
+      </w:r>
+    </w:p>
+    <w:p>
+      <w:pPr>
+        <w:pStyle w:val="Paragraf"/>
+      </w:pPr>
+    </w:p>
+    <w:p>
+      <w:pPr>
+        <w:pStyle w:val="Paragraf"/>
+        <w:ind w:firstLine="0"/>
+        <w:rPr>
+          <w:b/>
+        </w:rPr>
+      </w:pPr>
+      <w:r>
+        <w:rPr>
+          <w:b/>
+          <w:i/>
+        </w:rPr>
+        <w:t xml:space="preserve">Deployment Delivery </w:t>
+      </w:r>
+      <w:r>
+        <w:rPr>
+          <w:b/>
+        </w:rPr>
+        <w:t xml:space="preserve">dan </w:t>
+      </w:r>
+      <w:r>
+        <w:rPr>
+          <w:b/>
+          <w:i/>
+        </w:rPr>
+        <w:t>Feedback</w:t>
+      </w:r>
+    </w:p>
+    <w:p>
+      <w:pPr>
+        <w:pStyle w:val="Paragraf"/>
+      </w:pPr>
+      <w:r>
+        <w:rPr>
+          <w:i/>
+        </w:rPr>
+        <w:t>D</w:t>
+      </w:r>
+      <w:r>
+        <w:rPr>
+          <w:i/>
+        </w:rPr>
+        <w:t xml:space="preserve">eployment delivery </w:t>
+      </w:r>
+      <w:r>
+        <w:t xml:space="preserve">dan </w:t>
+      </w:r>
+      <w:r>
+        <w:rPr>
+          <w:i/>
+        </w:rPr>
+        <w:t xml:space="preserve">feedback </w:t>
+      </w:r>
+      <w:r>
+        <w:t>pada iterasi 2</w:t>
+      </w:r>
+      <w:r>
+        <w:t>,</w:t>
+      </w:r>
+      <w:r>
+        <w:t xml:space="preserve"> narasumber diminta kembali untuk </w:t>
+      </w:r>
+      <w:r>
+        <w:t xml:space="preserve">menggunakan </w:t>
+      </w:r>
+      <w:r>
+        <w:t xml:space="preserve">sistem dan memberikan </w:t>
+      </w:r>
+      <w:r>
+        <w:rPr>
+          <w:i/>
+        </w:rPr>
+        <w:t xml:space="preserve">feedback </w:t>
+      </w:r>
+      <w:r>
+        <w:t xml:space="preserve">melalui penjabaran </w:t>
+      </w:r>
+      <w:r>
+        <w:rPr>
+          <w:i/>
+        </w:rPr>
+        <w:t xml:space="preserve">user experience </w:t>
+      </w:r>
+      <w:r>
+        <w:t>yang didapatkannya</w:t>
+      </w:r>
+      <w:r>
+        <w:t xml:space="preserve">. </w:t>
+      </w:r>
+      <w:r>
+        <w:t>Hasil</w:t>
+      </w:r>
+      <w:r>
+        <w:rPr>
+          <w:i/>
+        </w:rPr>
+        <w:t xml:space="preserve"> </w:t>
+      </w:r>
+      <w:r>
+        <w:t xml:space="preserve">dari tahap ini tidak memberikan </w:t>
+      </w:r>
       <w:bookmarkStart w:id="47" w:name="_GoBack"/>
       <w:bookmarkEnd w:id="47"/>
+      <w:r>
+        <w:t xml:space="preserve"> </w:t>
+      </w:r>
+    </w:p>
+    <w:p>
+      <w:pPr>
+        <w:pStyle w:val="Paragraf"/>
+      </w:pPr>
+      <w:r>
+        <w:t xml:space="preserve">Pada tahap ini dilakukan pertemuan antara pengembang sistem dengan pakar sebagai narasumber. Pengembang menjelaskan fungsional yang telah dikembangkan pada sistem, penggunaannya dan penjelasan informasi lainnya. Setelah penjelasan selesai dijabarkan oleh pengembang, narasumber mencoba seluruh kebutuhan fungsional yang telah dikembangkan. Pada waktu yang bersamaan narasumber memberikan </w:t>
+      </w:r>
+      <w:r>
+        <w:rPr>
+          <w:i/>
+        </w:rPr>
+        <w:t xml:space="preserve">feedback </w:t>
+      </w:r>
+      <w:r>
+        <w:t xml:space="preserve">atau pengalaman </w:t>
+      </w:r>
+      <w:r>
+        <w:rPr>
+          <w:i/>
+        </w:rPr>
+        <w:t xml:space="preserve">user experience </w:t>
+      </w:r>
+      <w:r>
+        <w:t xml:space="preserve">yang didapatkannya dalam menggunakan sistem. Hasil dari </w:t>
+      </w:r>
+      <w:r>
+        <w:rPr>
+          <w:i/>
+        </w:rPr>
+        <w:t xml:space="preserve">feedback </w:t>
+      </w:r>
+      <w:r>
+        <w:t>pada tahap iterasi 1 akan dijadikan bahan untuk melakukan komunikasi lanjut pada tahap iterasi 2.</w:t>
+      </w:r>
+    </w:p>
+    <w:p>
+      <w:pPr>
+        <w:pStyle w:val="Paragraf"/>
+      </w:pPr>
+    </w:p>
+    <w:p>
+      <w:pPr>
+        <w:pStyle w:val="Paragraf"/>
+      </w:pPr>
     </w:p>
     <w:p>
       <w:pPr>
@@ -25448,7 +26701,7 @@
                     <pic:cNvPicPr/>
                   </pic:nvPicPr>
                   <pic:blipFill>
-                    <a:blip r:embed="rId13" cstate="print"/>
+                    <a:blip r:embed="rId19" cstate="print"/>
                     <a:stretch>
                       <a:fillRect/>
                     </a:stretch>
@@ -25486,7 +26739,7 @@
           <w:rPr>
             <w:noProof/>
           </w:rPr>
-          <w:t>12</w:t>
+          <w:t>8</w:t>
         </w:r>
       </w:fldSimple>
       <w:r>
@@ -25543,7 +26796,7 @@
                     <pic:cNvPicPr/>
                   </pic:nvPicPr>
                   <pic:blipFill>
-                    <a:blip r:embed="rId14" cstate="print"/>
+                    <a:blip r:embed="rId20" cstate="print"/>
                     <a:stretch>
                       <a:fillRect/>
                     </a:stretch>
@@ -25581,7 +26834,7 @@
           <w:rPr>
             <w:noProof/>
           </w:rPr>
-          <w:t>13</w:t>
+          <w:t>9</w:t>
         </w:r>
       </w:fldSimple>
       <w:r>
@@ -26004,15 +27257,7 @@
         <w:t xml:space="preserve">, </w:t>
       </w:r>
       <w:r>
-        <w:t xml:space="preserve">USA. New York (US): ACM Press. </w:t>
-      </w:r>
-      <w:proofErr w:type="gramStart"/>
-      <w:r>
-        <w:t>hlm</w:t>
-      </w:r>
-      <w:proofErr w:type="gramEnd"/>
-      <w:r>
-        <w:t xml:space="preserve"> 82-87.</w:t>
+        <w:t>USA. New York (US): ACM Press. hlm 82-87.</w:t>
       </w:r>
     </w:p>
     <w:p>
@@ -26092,15 +27337,7 @@
         <w:t>Zhengzhou, China</w:t>
       </w:r>
       <w:r>
-        <w:t xml:space="preserve">. Piscataway (US): IEEE. </w:t>
-      </w:r>
-      <w:proofErr w:type="gramStart"/>
-      <w:r>
-        <w:t>hlm</w:t>
-      </w:r>
-      <w:proofErr w:type="gramEnd"/>
-      <w:r>
-        <w:t xml:space="preserve"> 1648 - 1651.</w:t>
+        <w:t>. Piscataway (US): IEEE. hlm 1648 - 1651.</w:t>
       </w:r>
     </w:p>
     <w:p>
@@ -26448,7 +27685,7 @@
                     <pic:cNvPicPr/>
                   </pic:nvPicPr>
                   <pic:blipFill>
-                    <a:blip r:embed="rId15" cstate="print"/>
+                    <a:blip r:embed="rId21" cstate="print"/>
                     <a:srcRect b="18090"/>
                     <a:stretch>
                       <a:fillRect/>
@@ -26564,7 +27801,7 @@
                     <pic:cNvPicPr/>
                   </pic:nvPicPr>
                   <pic:blipFill>
-                    <a:blip r:embed="rId16" cstate="print"/>
+                    <a:blip r:embed="rId22" cstate="print"/>
                     <a:stretch>
                       <a:fillRect/>
                     </a:stretch>
@@ -32835,663 +34072,6 @@
                 <pic:pic xmlns:pic="http://schemas.openxmlformats.org/drawingml/2006/picture">
                   <pic:nvPicPr>
                     <pic:cNvPr id="0" name="Beranda.png"/>
-                    <pic:cNvPicPr/>
-                  </pic:nvPicPr>
-                  <pic:blipFill>
-                    <a:blip r:embed="rId17" cstate="print"/>
-                    <a:stretch>
-                      <a:fillRect/>
-                    </a:stretch>
-                  </pic:blipFill>
-                  <pic:spPr>
-                    <a:xfrm>
-                      <a:off x="0" y="0"/>
-                      <a:ext cx="5040630" cy="3131820"/>
-                    </a:xfrm>
-                    <a:prstGeom prst="rect">
-                      <a:avLst/>
-                    </a:prstGeom>
-                  </pic:spPr>
-                </pic:pic>
-              </a:graphicData>
-            </a:graphic>
-          </wp:inline>
-        </w:drawing>
-      </w:r>
-    </w:p>
-    <w:p>
-      <w:pPr>
-        <w:pStyle w:val="ListParagraph"/>
-        <w:spacing w:after="200" w:line="276" w:lineRule="auto"/>
-        <w:ind w:left="284" w:firstLine="0"/>
-        <w:jc w:val="left"/>
-        <w:rPr>
-          <w:lang w:val="id-ID"/>
-        </w:rPr>
-      </w:pPr>
-    </w:p>
-    <w:p>
-      <w:pPr>
-        <w:pStyle w:val="ListParagraph"/>
-        <w:spacing w:after="200" w:line="276" w:lineRule="auto"/>
-        <w:ind w:left="284" w:firstLine="0"/>
-        <w:jc w:val="left"/>
-        <w:rPr>
-          <w:lang w:val="id-ID"/>
-        </w:rPr>
-      </w:pPr>
-    </w:p>
-    <w:p>
-      <w:pPr>
-        <w:pStyle w:val="ListParagraph"/>
-        <w:numPr>
-          <w:ilvl w:val="0"/>
-          <w:numId w:val="28"/>
-        </w:numPr>
-        <w:spacing w:after="200" w:line="276" w:lineRule="auto"/>
-        <w:ind w:left="284" w:hanging="284"/>
-        <w:jc w:val="left"/>
-        <w:rPr>
-          <w:lang w:val="id-ID"/>
-        </w:rPr>
-      </w:pPr>
-      <w:r>
-        <w:rPr>
-          <w:lang w:val="id-ID"/>
-        </w:rPr>
-        <w:t xml:space="preserve">Prototipe halaman profil </w:t>
-      </w:r>
-      <w:r>
-        <w:rPr>
-          <w:i/>
-          <w:lang w:val="id-ID"/>
-        </w:rPr>
-        <w:t>user</w:t>
-      </w:r>
-    </w:p>
-    <w:p>
-      <w:pPr>
-        <w:pStyle w:val="ListParagraph"/>
-        <w:spacing w:after="200" w:line="276" w:lineRule="auto"/>
-        <w:ind w:left="284" w:firstLine="0"/>
-        <w:jc w:val="left"/>
-        <w:rPr>
-          <w:lang w:val="id-ID"/>
-        </w:rPr>
-      </w:pPr>
-    </w:p>
-    <w:p>
-      <w:pPr>
-        <w:pStyle w:val="ListParagraph"/>
-        <w:spacing w:after="200" w:line="276" w:lineRule="auto"/>
-        <w:ind w:left="284" w:firstLine="0"/>
-        <w:jc w:val="left"/>
-        <w:rPr>
-          <w:lang w:val="id-ID"/>
-        </w:rPr>
-      </w:pPr>
-      <w:r>
-        <w:rPr>
-          <w:noProof/>
-          <w:lang w:val="id-ID" w:eastAsia="id-ID"/>
-        </w:rPr>
-        <w:drawing>
-          <wp:inline distT="0" distB="0" distL="0" distR="0">
-            <wp:extent cx="5040630" cy="3131820"/>
-            <wp:effectExtent l="19050" t="0" r="7620" b="0"/>
-            <wp:docPr id="21" name="Picture 20" descr="Profil 1.png"/>
-            <wp:cNvGraphicFramePr>
-              <a:graphicFrameLocks xmlns:a="http://schemas.openxmlformats.org/drawingml/2006/main" noChangeAspect="1"/>
-            </wp:cNvGraphicFramePr>
-            <a:graphic xmlns:a="http://schemas.openxmlformats.org/drawingml/2006/main">
-              <a:graphicData uri="http://schemas.openxmlformats.org/drawingml/2006/picture">
-                <pic:pic xmlns:pic="http://schemas.openxmlformats.org/drawingml/2006/picture">
-                  <pic:nvPicPr>
-                    <pic:cNvPr id="0" name="Profil 1.png"/>
-                    <pic:cNvPicPr/>
-                  </pic:nvPicPr>
-                  <pic:blipFill>
-                    <a:blip r:embed="rId18" cstate="print"/>
-                    <a:stretch>
-                      <a:fillRect/>
-                    </a:stretch>
-                  </pic:blipFill>
-                  <pic:spPr>
-                    <a:xfrm>
-                      <a:off x="0" y="0"/>
-                      <a:ext cx="5040630" cy="3131820"/>
-                    </a:xfrm>
-                    <a:prstGeom prst="rect">
-                      <a:avLst/>
-                    </a:prstGeom>
-                  </pic:spPr>
-                </pic:pic>
-              </a:graphicData>
-            </a:graphic>
-          </wp:inline>
-        </w:drawing>
-      </w:r>
-    </w:p>
-    <w:p>
-      <w:pPr>
-        <w:spacing w:after="200" w:line="276" w:lineRule="auto"/>
-        <w:ind w:firstLine="0"/>
-        <w:jc w:val="left"/>
-        <w:rPr>
-          <w:lang w:val="id-ID"/>
-        </w:rPr>
-      </w:pPr>
-      <w:r>
-        <w:rPr>
-          <w:lang w:val="id-ID"/>
-        </w:rPr>
-        <w:br w:type="page"/>
-      </w:r>
-    </w:p>
-    <w:p>
-      <w:pPr>
-        <w:pStyle w:val="ListParagraph"/>
-        <w:numPr>
-          <w:ilvl w:val="0"/>
-          <w:numId w:val="28"/>
-        </w:numPr>
-        <w:spacing w:after="200" w:line="276" w:lineRule="auto"/>
-        <w:ind w:left="284" w:hanging="284"/>
-        <w:jc w:val="left"/>
-        <w:rPr>
-          <w:lang w:val="id-ID"/>
-        </w:rPr>
-      </w:pPr>
-      <w:r>
-        <w:rPr>
-          <w:lang w:val="id-ID"/>
-        </w:rPr>
-        <w:lastRenderedPageBreak/>
-        <w:t xml:space="preserve">Prototipe halaman ubah profil </w:t>
-      </w:r>
-      <w:r>
-        <w:rPr>
-          <w:i/>
-          <w:lang w:val="id-ID"/>
-        </w:rPr>
-        <w:t>user</w:t>
-      </w:r>
-    </w:p>
-    <w:p>
-      <w:pPr>
-        <w:pStyle w:val="ListParagraph"/>
-        <w:spacing w:after="200" w:line="276" w:lineRule="auto"/>
-        <w:ind w:left="284" w:firstLine="0"/>
-        <w:jc w:val="left"/>
-        <w:rPr>
-          <w:lang w:val="id-ID"/>
-        </w:rPr>
-      </w:pPr>
-    </w:p>
-    <w:p>
-      <w:pPr>
-        <w:pStyle w:val="ListParagraph"/>
-        <w:spacing w:after="200" w:line="276" w:lineRule="auto"/>
-        <w:ind w:left="284" w:firstLine="0"/>
-        <w:jc w:val="left"/>
-        <w:rPr>
-          <w:lang w:val="id-ID"/>
-        </w:rPr>
-      </w:pPr>
-      <w:r>
-        <w:rPr>
-          <w:noProof/>
-          <w:lang w:val="id-ID" w:eastAsia="id-ID"/>
-        </w:rPr>
-        <w:drawing>
-          <wp:inline distT="0" distB="0" distL="0" distR="0">
-            <wp:extent cx="5040630" cy="3131820"/>
-            <wp:effectExtent l="19050" t="0" r="7620" b="0"/>
-            <wp:docPr id="36" name="Picture 35" descr="Profil 2.png"/>
-            <wp:cNvGraphicFramePr>
-              <a:graphicFrameLocks xmlns:a="http://schemas.openxmlformats.org/drawingml/2006/main" noChangeAspect="1"/>
-            </wp:cNvGraphicFramePr>
-            <a:graphic xmlns:a="http://schemas.openxmlformats.org/drawingml/2006/main">
-              <a:graphicData uri="http://schemas.openxmlformats.org/drawingml/2006/picture">
-                <pic:pic xmlns:pic="http://schemas.openxmlformats.org/drawingml/2006/picture">
-                  <pic:nvPicPr>
-                    <pic:cNvPr id="0" name="Profil 2.png"/>
-                    <pic:cNvPicPr/>
-                  </pic:nvPicPr>
-                  <pic:blipFill>
-                    <a:blip r:embed="rId19" cstate="print"/>
-                    <a:stretch>
-                      <a:fillRect/>
-                    </a:stretch>
-                  </pic:blipFill>
-                  <pic:spPr>
-                    <a:xfrm>
-                      <a:off x="0" y="0"/>
-                      <a:ext cx="5040630" cy="3131820"/>
-                    </a:xfrm>
-                    <a:prstGeom prst="rect">
-                      <a:avLst/>
-                    </a:prstGeom>
-                  </pic:spPr>
-                </pic:pic>
-              </a:graphicData>
-            </a:graphic>
-          </wp:inline>
-        </w:drawing>
-      </w:r>
-    </w:p>
-    <w:p>
-      <w:pPr>
-        <w:pStyle w:val="ListParagraph"/>
-        <w:spacing w:after="200" w:line="276" w:lineRule="auto"/>
-        <w:ind w:left="284" w:firstLine="0"/>
-        <w:jc w:val="left"/>
-        <w:rPr>
-          <w:lang w:val="id-ID"/>
-        </w:rPr>
-      </w:pPr>
-    </w:p>
-    <w:p>
-      <w:pPr>
-        <w:pStyle w:val="ListParagraph"/>
-        <w:spacing w:after="200" w:line="276" w:lineRule="auto"/>
-        <w:ind w:left="284" w:firstLine="0"/>
-        <w:jc w:val="left"/>
-        <w:rPr>
-          <w:lang w:val="id-ID"/>
-        </w:rPr>
-      </w:pPr>
-    </w:p>
-    <w:p>
-      <w:pPr>
-        <w:pStyle w:val="ListParagraph"/>
-        <w:numPr>
-          <w:ilvl w:val="0"/>
-          <w:numId w:val="28"/>
-        </w:numPr>
-        <w:spacing w:after="200" w:line="276" w:lineRule="auto"/>
-        <w:ind w:left="284" w:hanging="284"/>
-        <w:jc w:val="left"/>
-        <w:rPr>
-          <w:lang w:val="id-ID"/>
-        </w:rPr>
-      </w:pPr>
-      <w:r>
-        <w:rPr>
-          <w:lang w:val="id-ID"/>
-        </w:rPr>
-        <w:t>Prototipe halaman daftar unggas</w:t>
-      </w:r>
-    </w:p>
-    <w:p>
-      <w:pPr>
-        <w:pStyle w:val="ListParagraph"/>
-        <w:spacing w:after="200" w:line="276" w:lineRule="auto"/>
-        <w:ind w:left="284" w:firstLine="0"/>
-        <w:jc w:val="left"/>
-        <w:rPr>
-          <w:lang w:val="id-ID"/>
-        </w:rPr>
-      </w:pPr>
-    </w:p>
-    <w:p>
-      <w:pPr>
-        <w:pStyle w:val="ListParagraph"/>
-        <w:spacing w:after="200" w:line="276" w:lineRule="auto"/>
-        <w:ind w:left="284" w:firstLine="0"/>
-        <w:jc w:val="left"/>
-        <w:rPr>
-          <w:lang w:val="id-ID"/>
-        </w:rPr>
-      </w:pPr>
-      <w:r>
-        <w:rPr>
-          <w:noProof/>
-          <w:lang w:val="id-ID" w:eastAsia="id-ID"/>
-        </w:rPr>
-        <w:drawing>
-          <wp:inline distT="0" distB="0" distL="0" distR="0">
-            <wp:extent cx="5040630" cy="3131820"/>
-            <wp:effectExtent l="19050" t="0" r="7620" b="0"/>
-            <wp:docPr id="23" name="Picture 22" descr="Daftar unggas.png"/>
-            <wp:cNvGraphicFramePr>
-              <a:graphicFrameLocks xmlns:a="http://schemas.openxmlformats.org/drawingml/2006/main" noChangeAspect="1"/>
-            </wp:cNvGraphicFramePr>
-            <a:graphic xmlns:a="http://schemas.openxmlformats.org/drawingml/2006/main">
-              <a:graphicData uri="http://schemas.openxmlformats.org/drawingml/2006/picture">
-                <pic:pic xmlns:pic="http://schemas.openxmlformats.org/drawingml/2006/picture">
-                  <pic:nvPicPr>
-                    <pic:cNvPr id="0" name="Daftar unggas.png"/>
-                    <pic:cNvPicPr/>
-                  </pic:nvPicPr>
-                  <pic:blipFill>
-                    <a:blip r:embed="rId20" cstate="print"/>
-                    <a:stretch>
-                      <a:fillRect/>
-                    </a:stretch>
-                  </pic:blipFill>
-                  <pic:spPr>
-                    <a:xfrm>
-                      <a:off x="0" y="0"/>
-                      <a:ext cx="5040630" cy="3131820"/>
-                    </a:xfrm>
-                    <a:prstGeom prst="rect">
-                      <a:avLst/>
-                    </a:prstGeom>
-                  </pic:spPr>
-                </pic:pic>
-              </a:graphicData>
-            </a:graphic>
-          </wp:inline>
-        </w:drawing>
-      </w:r>
-    </w:p>
-    <w:p>
-      <w:pPr>
-        <w:pStyle w:val="ListParagraph"/>
-        <w:spacing w:after="200" w:line="276" w:lineRule="auto"/>
-        <w:ind w:left="284" w:firstLine="0"/>
-        <w:jc w:val="left"/>
-        <w:rPr>
-          <w:lang w:val="id-ID"/>
-        </w:rPr>
-      </w:pPr>
-    </w:p>
-    <w:p>
-      <w:pPr>
-        <w:spacing w:after="200" w:line="276" w:lineRule="auto"/>
-        <w:ind w:firstLine="0"/>
-        <w:jc w:val="left"/>
-        <w:rPr>
-          <w:lang w:val="id-ID"/>
-        </w:rPr>
-      </w:pPr>
-      <w:r>
-        <w:rPr>
-          <w:lang w:val="id-ID"/>
-        </w:rPr>
-        <w:br w:type="page"/>
-      </w:r>
-    </w:p>
-    <w:p>
-      <w:pPr>
-        <w:pStyle w:val="ListParagraph"/>
-        <w:numPr>
-          <w:ilvl w:val="0"/>
-          <w:numId w:val="28"/>
-        </w:numPr>
-        <w:spacing w:after="200" w:line="276" w:lineRule="auto"/>
-        <w:ind w:left="284" w:hanging="284"/>
-        <w:jc w:val="left"/>
-        <w:rPr>
-          <w:lang w:val="id-ID"/>
-        </w:rPr>
-      </w:pPr>
-      <w:r>
-        <w:rPr>
-          <w:lang w:val="id-ID"/>
-        </w:rPr>
-        <w:lastRenderedPageBreak/>
-        <w:t>Prototipe halaman daftar bahan pakan</w:t>
-      </w:r>
-    </w:p>
-    <w:p>
-      <w:pPr>
-        <w:pStyle w:val="ListParagraph"/>
-        <w:spacing w:after="200" w:line="276" w:lineRule="auto"/>
-        <w:ind w:left="284" w:firstLine="0"/>
-        <w:jc w:val="left"/>
-        <w:rPr>
-          <w:lang w:val="id-ID"/>
-        </w:rPr>
-      </w:pPr>
-    </w:p>
-    <w:p>
-      <w:pPr>
-        <w:pStyle w:val="ListParagraph"/>
-        <w:spacing w:after="200" w:line="276" w:lineRule="auto"/>
-        <w:ind w:left="284" w:firstLine="0"/>
-        <w:jc w:val="left"/>
-        <w:rPr>
-          <w:lang w:val="id-ID"/>
-        </w:rPr>
-      </w:pPr>
-      <w:r>
-        <w:rPr>
-          <w:noProof/>
-          <w:lang w:val="id-ID" w:eastAsia="id-ID"/>
-        </w:rPr>
-        <w:drawing>
-          <wp:inline distT="0" distB="0" distL="0" distR="0">
-            <wp:extent cx="5040630" cy="3131820"/>
-            <wp:effectExtent l="19050" t="0" r="7620" b="0"/>
-            <wp:docPr id="41" name="Picture 40" descr="Daftar bahan pakan.png"/>
-            <wp:cNvGraphicFramePr>
-              <a:graphicFrameLocks xmlns:a="http://schemas.openxmlformats.org/drawingml/2006/main" noChangeAspect="1"/>
-            </wp:cNvGraphicFramePr>
-            <a:graphic xmlns:a="http://schemas.openxmlformats.org/drawingml/2006/main">
-              <a:graphicData uri="http://schemas.openxmlformats.org/drawingml/2006/picture">
-                <pic:pic xmlns:pic="http://schemas.openxmlformats.org/drawingml/2006/picture">
-                  <pic:nvPicPr>
-                    <pic:cNvPr id="0" name="Daftar bahan pakan.png"/>
-                    <pic:cNvPicPr/>
-                  </pic:nvPicPr>
-                  <pic:blipFill>
-                    <a:blip r:embed="rId21" cstate="print"/>
-                    <a:stretch>
-                      <a:fillRect/>
-                    </a:stretch>
-                  </pic:blipFill>
-                  <pic:spPr>
-                    <a:xfrm>
-                      <a:off x="0" y="0"/>
-                      <a:ext cx="5040630" cy="3131820"/>
-                    </a:xfrm>
-                    <a:prstGeom prst="rect">
-                      <a:avLst/>
-                    </a:prstGeom>
-                  </pic:spPr>
-                </pic:pic>
-              </a:graphicData>
-            </a:graphic>
-          </wp:inline>
-        </w:drawing>
-      </w:r>
-    </w:p>
-    <w:p>
-      <w:pPr>
-        <w:pStyle w:val="ListParagraph"/>
-        <w:spacing w:after="200" w:line="276" w:lineRule="auto"/>
-        <w:ind w:left="284" w:firstLine="0"/>
-        <w:jc w:val="left"/>
-        <w:rPr>
-          <w:lang w:val="id-ID"/>
-        </w:rPr>
-      </w:pPr>
-    </w:p>
-    <w:p>
-      <w:pPr>
-        <w:pStyle w:val="ListParagraph"/>
-        <w:spacing w:after="200" w:line="276" w:lineRule="auto"/>
-        <w:ind w:left="284" w:firstLine="0"/>
-        <w:jc w:val="left"/>
-        <w:rPr>
-          <w:lang w:val="id-ID"/>
-        </w:rPr>
-      </w:pPr>
-    </w:p>
-    <w:p>
-      <w:pPr>
-        <w:pStyle w:val="ListParagraph"/>
-        <w:numPr>
-          <w:ilvl w:val="0"/>
-          <w:numId w:val="28"/>
-        </w:numPr>
-        <w:spacing w:after="200" w:line="276" w:lineRule="auto"/>
-        <w:ind w:left="284" w:hanging="284"/>
-        <w:jc w:val="left"/>
-        <w:rPr>
-          <w:lang w:val="id-ID"/>
-        </w:rPr>
-      </w:pPr>
-      <w:r>
-        <w:rPr>
-          <w:lang w:val="id-ID"/>
-        </w:rPr>
-        <w:t>Prototipe halaman buat perhitungan baru</w:t>
-      </w:r>
-    </w:p>
-    <w:p>
-      <w:pPr>
-        <w:pStyle w:val="ListParagraph"/>
-        <w:spacing w:after="200" w:line="276" w:lineRule="auto"/>
-        <w:ind w:left="284" w:firstLine="0"/>
-        <w:jc w:val="left"/>
-        <w:rPr>
-          <w:lang w:val="id-ID"/>
-        </w:rPr>
-      </w:pPr>
-    </w:p>
-    <w:p>
-      <w:pPr>
-        <w:pStyle w:val="ListParagraph"/>
-        <w:spacing w:after="200" w:line="276" w:lineRule="auto"/>
-        <w:ind w:left="284" w:firstLine="0"/>
-        <w:jc w:val="left"/>
-        <w:rPr>
-          <w:lang w:val="id-ID"/>
-        </w:rPr>
-      </w:pPr>
-      <w:r>
-        <w:rPr>
-          <w:noProof/>
-          <w:lang w:val="id-ID" w:eastAsia="id-ID"/>
-        </w:rPr>
-        <w:drawing>
-          <wp:inline distT="0" distB="0" distL="0" distR="0">
-            <wp:extent cx="5040630" cy="3131820"/>
-            <wp:effectExtent l="19050" t="0" r="7620" b="0"/>
-            <wp:docPr id="26" name="Picture 25" descr="Formulasi ransum 1.png"/>
-            <wp:cNvGraphicFramePr>
-              <a:graphicFrameLocks xmlns:a="http://schemas.openxmlformats.org/drawingml/2006/main" noChangeAspect="1"/>
-            </wp:cNvGraphicFramePr>
-            <a:graphic xmlns:a="http://schemas.openxmlformats.org/drawingml/2006/main">
-              <a:graphicData uri="http://schemas.openxmlformats.org/drawingml/2006/picture">
-                <pic:pic xmlns:pic="http://schemas.openxmlformats.org/drawingml/2006/picture">
-                  <pic:nvPicPr>
-                    <pic:cNvPr id="0" name="Formulasi ransum 1.png"/>
-                    <pic:cNvPicPr/>
-                  </pic:nvPicPr>
-                  <pic:blipFill>
-                    <a:blip r:embed="rId22" cstate="print"/>
-                    <a:stretch>
-                      <a:fillRect/>
-                    </a:stretch>
-                  </pic:blipFill>
-                  <pic:spPr>
-                    <a:xfrm>
-                      <a:off x="0" y="0"/>
-                      <a:ext cx="5040630" cy="3131820"/>
-                    </a:xfrm>
-                    <a:prstGeom prst="rect">
-                      <a:avLst/>
-                    </a:prstGeom>
-                  </pic:spPr>
-                </pic:pic>
-              </a:graphicData>
-            </a:graphic>
-          </wp:inline>
-        </w:drawing>
-      </w:r>
-    </w:p>
-    <w:p>
-      <w:pPr>
-        <w:pStyle w:val="ListParagraph"/>
-        <w:spacing w:after="200" w:line="276" w:lineRule="auto"/>
-        <w:ind w:left="284" w:firstLine="0"/>
-        <w:jc w:val="left"/>
-        <w:rPr>
-          <w:lang w:val="id-ID"/>
-        </w:rPr>
-      </w:pPr>
-    </w:p>
-    <w:p>
-      <w:pPr>
-        <w:spacing w:after="200" w:line="276" w:lineRule="auto"/>
-        <w:ind w:firstLine="0"/>
-        <w:jc w:val="left"/>
-        <w:rPr>
-          <w:lang w:val="id-ID"/>
-        </w:rPr>
-      </w:pPr>
-      <w:r>
-        <w:rPr>
-          <w:lang w:val="id-ID"/>
-        </w:rPr>
-        <w:br w:type="page"/>
-      </w:r>
-    </w:p>
-    <w:p>
-      <w:pPr>
-        <w:pStyle w:val="ListParagraph"/>
-        <w:numPr>
-          <w:ilvl w:val="0"/>
-          <w:numId w:val="28"/>
-        </w:numPr>
-        <w:spacing w:after="200" w:line="276" w:lineRule="auto"/>
-        <w:ind w:left="284" w:hanging="284"/>
-        <w:jc w:val="left"/>
-        <w:rPr>
-          <w:lang w:val="id-ID"/>
-        </w:rPr>
-      </w:pPr>
-      <w:r>
-        <w:rPr>
-          <w:lang w:val="id-ID"/>
-        </w:rPr>
-        <w:lastRenderedPageBreak/>
-        <w:t>Prototipe halaman pilih bahan pakan</w:t>
-      </w:r>
-    </w:p>
-    <w:p>
-      <w:pPr>
-        <w:pStyle w:val="ListParagraph"/>
-        <w:spacing w:after="200" w:line="276" w:lineRule="auto"/>
-        <w:ind w:left="284" w:firstLine="0"/>
-        <w:jc w:val="left"/>
-        <w:rPr>
-          <w:lang w:val="id-ID"/>
-        </w:rPr>
-      </w:pPr>
-    </w:p>
-    <w:p>
-      <w:pPr>
-        <w:pStyle w:val="ListParagraph"/>
-        <w:spacing w:after="200" w:line="276" w:lineRule="auto"/>
-        <w:ind w:left="284" w:firstLine="0"/>
-        <w:jc w:val="left"/>
-        <w:rPr>
-          <w:lang w:val="id-ID"/>
-        </w:rPr>
-      </w:pPr>
-      <w:r>
-        <w:rPr>
-          <w:noProof/>
-          <w:lang w:val="id-ID" w:eastAsia="id-ID"/>
-        </w:rPr>
-        <w:drawing>
-          <wp:inline distT="0" distB="0" distL="0" distR="0">
-            <wp:extent cx="5040630" cy="3131820"/>
-            <wp:effectExtent l="19050" t="0" r="7620" b="0"/>
-            <wp:docPr id="28" name="Picture 27" descr="Formulasi ransum 2.png"/>
-            <wp:cNvGraphicFramePr>
-              <a:graphicFrameLocks xmlns:a="http://schemas.openxmlformats.org/drawingml/2006/main" noChangeAspect="1"/>
-            </wp:cNvGraphicFramePr>
-            <a:graphic xmlns:a="http://schemas.openxmlformats.org/drawingml/2006/main">
-              <a:graphicData uri="http://schemas.openxmlformats.org/drawingml/2006/picture">
-                <pic:pic xmlns:pic="http://schemas.openxmlformats.org/drawingml/2006/picture">
-                  <pic:nvPicPr>
-                    <pic:cNvPr id="0" name="Formulasi ransum 2.png"/>
                     <pic:cNvPicPr/>
                   </pic:nvPicPr>
                   <pic:blipFill>
@@ -33556,7 +34136,14 @@
         <w:rPr>
           <w:lang w:val="id-ID"/>
         </w:rPr>
-        <w:t>Prototipe halaman kriteria bahan pakan</w:t>
+        <w:t xml:space="preserve">Prototipe halaman profil </w:t>
+      </w:r>
+      <w:r>
+        <w:rPr>
+          <w:i/>
+          <w:lang w:val="id-ID"/>
+        </w:rPr>
+        <w:t>user</w:t>
       </w:r>
     </w:p>
     <w:p>
@@ -33589,7 +34176,7 @@
           <wp:inline distT="0" distB="0" distL="0" distR="0">
             <wp:extent cx="5040630" cy="3131820"/>
             <wp:effectExtent l="19050" t="0" r="7620" b="0"/>
-            <wp:docPr id="15" name="Picture 14" descr="Formulasi ransum 3.png"/>
+            <wp:docPr id="21" name="Picture 20" descr="Profil 1.png"/>
             <wp:cNvGraphicFramePr>
               <a:graphicFrameLocks xmlns:a="http://schemas.openxmlformats.org/drawingml/2006/main" noChangeAspect="1"/>
             </wp:cNvGraphicFramePr>
@@ -33597,7 +34184,7 @@
               <a:graphicData uri="http://schemas.openxmlformats.org/drawingml/2006/picture">
                 <pic:pic xmlns:pic="http://schemas.openxmlformats.org/drawingml/2006/picture">
                   <pic:nvPicPr>
-                    <pic:cNvPr id="0" name="Formulasi ransum 3.png"/>
+                    <pic:cNvPr id="0" name="Profil 1.png"/>
                     <pic:cNvPicPr/>
                   </pic:nvPicPr>
                   <pic:blipFill>
@@ -33624,17 +34211,6 @@
     </w:p>
     <w:p>
       <w:pPr>
-        <w:pStyle w:val="ListParagraph"/>
-        <w:spacing w:after="200" w:line="276" w:lineRule="auto"/>
-        <w:ind w:left="284" w:firstLine="0"/>
-        <w:jc w:val="left"/>
-        <w:rPr>
-          <w:lang w:val="id-ID"/>
-        </w:rPr>
-      </w:pPr>
-    </w:p>
-    <w:p>
-      <w:pPr>
         <w:spacing w:after="200" w:line="276" w:lineRule="auto"/>
         <w:ind w:firstLine="0"/>
         <w:jc w:val="left"/>
@@ -33668,7 +34244,14 @@
           <w:lang w:val="id-ID"/>
         </w:rPr>
         <w:lastRenderedPageBreak/>
-        <w:t>Prototipe halaman hasil perhitungan</w:t>
+        <w:t xml:space="preserve">Prototipe halaman ubah profil </w:t>
+      </w:r>
+      <w:r>
+        <w:rPr>
+          <w:i/>
+          <w:lang w:val="id-ID"/>
+        </w:rPr>
+        <w:t>user</w:t>
       </w:r>
     </w:p>
     <w:p>
@@ -33701,7 +34284,7 @@
           <wp:inline distT="0" distB="0" distL="0" distR="0">
             <wp:extent cx="5040630" cy="3131820"/>
             <wp:effectExtent l="19050" t="0" r="7620" b="0"/>
-            <wp:docPr id="30" name="Picture 29" descr="Formulasi ransum 4.png"/>
+            <wp:docPr id="36" name="Picture 35" descr="Profil 2.png"/>
             <wp:cNvGraphicFramePr>
               <a:graphicFrameLocks xmlns:a="http://schemas.openxmlformats.org/drawingml/2006/main" noChangeAspect="1"/>
             </wp:cNvGraphicFramePr>
@@ -33709,7 +34292,7 @@
               <a:graphicData uri="http://schemas.openxmlformats.org/drawingml/2006/picture">
                 <pic:pic xmlns:pic="http://schemas.openxmlformats.org/drawingml/2006/picture">
                   <pic:nvPicPr>
-                    <pic:cNvPr id="0" name="Formulasi ransum 4.png"/>
+                    <pic:cNvPr id="0" name="Profil 2.png"/>
                     <pic:cNvPicPr/>
                   </pic:nvPicPr>
                   <pic:blipFill>
@@ -33774,7 +34357,7 @@
         <w:rPr>
           <w:lang w:val="id-ID"/>
         </w:rPr>
-        <w:t>Prototipe halaman tentang kami</w:t>
+        <w:t>Prototipe halaman daftar unggas</w:t>
       </w:r>
     </w:p>
     <w:p>
@@ -33807,7 +34390,7 @@
           <wp:inline distT="0" distB="0" distL="0" distR="0">
             <wp:extent cx="5040630" cy="3131820"/>
             <wp:effectExtent l="19050" t="0" r="7620" b="0"/>
-            <wp:docPr id="34" name="Picture 32" descr="Tentang Kami.png"/>
+            <wp:docPr id="23" name="Picture 22" descr="Daftar unggas.png"/>
             <wp:cNvGraphicFramePr>
               <a:graphicFrameLocks xmlns:a="http://schemas.openxmlformats.org/drawingml/2006/main" noChangeAspect="1"/>
             </wp:cNvGraphicFramePr>
@@ -33815,7 +34398,7 @@
               <a:graphicData uri="http://schemas.openxmlformats.org/drawingml/2006/picture">
                 <pic:pic xmlns:pic="http://schemas.openxmlformats.org/drawingml/2006/picture">
                   <pic:nvPicPr>
-                    <pic:cNvPr id="0" name="Tentang Kami.png"/>
+                    <pic:cNvPr id="0" name="Daftar unggas.png"/>
                     <pic:cNvPicPr/>
                   </pic:nvPicPr>
                   <pic:blipFill>
@@ -33842,6 +34425,17 @@
     </w:p>
     <w:p>
       <w:pPr>
+        <w:pStyle w:val="ListParagraph"/>
+        <w:spacing w:after="200" w:line="276" w:lineRule="auto"/>
+        <w:ind w:left="284" w:firstLine="0"/>
+        <w:jc w:val="left"/>
+        <w:rPr>
+          <w:lang w:val="id-ID"/>
+        </w:rPr>
+      </w:pPr>
+    </w:p>
+    <w:p>
+      <w:pPr>
         <w:spacing w:after="200" w:line="276" w:lineRule="auto"/>
         <w:ind w:firstLine="0"/>
         <w:jc w:val="left"/>
@@ -33875,7 +34469,7 @@
           <w:lang w:val="id-ID"/>
         </w:rPr>
         <w:lastRenderedPageBreak/>
-        <w:t>Prototipe halaman daftar akun</w:t>
+        <w:t>Prototipe halaman daftar bahan pakan</w:t>
       </w:r>
     </w:p>
     <w:p>
@@ -33908,7 +34502,7 @@
           <wp:inline distT="0" distB="0" distL="0" distR="0">
             <wp:extent cx="5040630" cy="3131820"/>
             <wp:effectExtent l="19050" t="0" r="7620" b="0"/>
-            <wp:docPr id="35" name="Picture 34" descr="Daftar akun.png"/>
+            <wp:docPr id="41" name="Picture 40" descr="Daftar bahan pakan.png"/>
             <wp:cNvGraphicFramePr>
               <a:graphicFrameLocks xmlns:a="http://schemas.openxmlformats.org/drawingml/2006/main" noChangeAspect="1"/>
             </wp:cNvGraphicFramePr>
@@ -33916,7 +34510,7 @@
               <a:graphicData uri="http://schemas.openxmlformats.org/drawingml/2006/picture">
                 <pic:pic xmlns:pic="http://schemas.openxmlformats.org/drawingml/2006/picture">
                   <pic:nvPicPr>
-                    <pic:cNvPr id="0" name="Daftar akun.png"/>
+                    <pic:cNvPr id="0" name="Daftar bahan pakan.png"/>
                     <pic:cNvPicPr/>
                   </pic:nvPicPr>
                   <pic:blipFill>
@@ -33943,6 +34537,649 @@
     </w:p>
     <w:p>
       <w:pPr>
+        <w:pStyle w:val="ListParagraph"/>
+        <w:spacing w:after="200" w:line="276" w:lineRule="auto"/>
+        <w:ind w:left="284" w:firstLine="0"/>
+        <w:jc w:val="left"/>
+        <w:rPr>
+          <w:lang w:val="id-ID"/>
+        </w:rPr>
+      </w:pPr>
+    </w:p>
+    <w:p>
+      <w:pPr>
+        <w:pStyle w:val="ListParagraph"/>
+        <w:spacing w:after="200" w:line="276" w:lineRule="auto"/>
+        <w:ind w:left="284" w:firstLine="0"/>
+        <w:jc w:val="left"/>
+        <w:rPr>
+          <w:lang w:val="id-ID"/>
+        </w:rPr>
+      </w:pPr>
+    </w:p>
+    <w:p>
+      <w:pPr>
+        <w:pStyle w:val="ListParagraph"/>
+        <w:numPr>
+          <w:ilvl w:val="0"/>
+          <w:numId w:val="28"/>
+        </w:numPr>
+        <w:spacing w:after="200" w:line="276" w:lineRule="auto"/>
+        <w:ind w:left="284" w:hanging="284"/>
+        <w:jc w:val="left"/>
+        <w:rPr>
+          <w:lang w:val="id-ID"/>
+        </w:rPr>
+      </w:pPr>
+      <w:r>
+        <w:rPr>
+          <w:lang w:val="id-ID"/>
+        </w:rPr>
+        <w:t>Prototipe halaman buat perhitungan baru</w:t>
+      </w:r>
+    </w:p>
+    <w:p>
+      <w:pPr>
+        <w:pStyle w:val="ListParagraph"/>
+        <w:spacing w:after="200" w:line="276" w:lineRule="auto"/>
+        <w:ind w:left="284" w:firstLine="0"/>
+        <w:jc w:val="left"/>
+        <w:rPr>
+          <w:lang w:val="id-ID"/>
+        </w:rPr>
+      </w:pPr>
+    </w:p>
+    <w:p>
+      <w:pPr>
+        <w:pStyle w:val="ListParagraph"/>
+        <w:spacing w:after="200" w:line="276" w:lineRule="auto"/>
+        <w:ind w:left="284" w:firstLine="0"/>
+        <w:jc w:val="left"/>
+        <w:rPr>
+          <w:lang w:val="id-ID"/>
+        </w:rPr>
+      </w:pPr>
+      <w:r>
+        <w:rPr>
+          <w:noProof/>
+          <w:lang w:val="id-ID" w:eastAsia="id-ID"/>
+        </w:rPr>
+        <w:drawing>
+          <wp:inline distT="0" distB="0" distL="0" distR="0">
+            <wp:extent cx="5040630" cy="3131820"/>
+            <wp:effectExtent l="19050" t="0" r="7620" b="0"/>
+            <wp:docPr id="26" name="Picture 25" descr="Formulasi ransum 1.png"/>
+            <wp:cNvGraphicFramePr>
+              <a:graphicFrameLocks xmlns:a="http://schemas.openxmlformats.org/drawingml/2006/main" noChangeAspect="1"/>
+            </wp:cNvGraphicFramePr>
+            <a:graphic xmlns:a="http://schemas.openxmlformats.org/drawingml/2006/main">
+              <a:graphicData uri="http://schemas.openxmlformats.org/drawingml/2006/picture">
+                <pic:pic xmlns:pic="http://schemas.openxmlformats.org/drawingml/2006/picture">
+                  <pic:nvPicPr>
+                    <pic:cNvPr id="0" name="Formulasi ransum 1.png"/>
+                    <pic:cNvPicPr/>
+                  </pic:nvPicPr>
+                  <pic:blipFill>
+                    <a:blip r:embed="rId28" cstate="print"/>
+                    <a:stretch>
+                      <a:fillRect/>
+                    </a:stretch>
+                  </pic:blipFill>
+                  <pic:spPr>
+                    <a:xfrm>
+                      <a:off x="0" y="0"/>
+                      <a:ext cx="5040630" cy="3131820"/>
+                    </a:xfrm>
+                    <a:prstGeom prst="rect">
+                      <a:avLst/>
+                    </a:prstGeom>
+                  </pic:spPr>
+                </pic:pic>
+              </a:graphicData>
+            </a:graphic>
+          </wp:inline>
+        </w:drawing>
+      </w:r>
+    </w:p>
+    <w:p>
+      <w:pPr>
+        <w:pStyle w:val="ListParagraph"/>
+        <w:spacing w:after="200" w:line="276" w:lineRule="auto"/>
+        <w:ind w:left="284" w:firstLine="0"/>
+        <w:jc w:val="left"/>
+        <w:rPr>
+          <w:lang w:val="id-ID"/>
+        </w:rPr>
+      </w:pPr>
+    </w:p>
+    <w:p>
+      <w:pPr>
+        <w:spacing w:after="200" w:line="276" w:lineRule="auto"/>
+        <w:ind w:firstLine="0"/>
+        <w:jc w:val="left"/>
+        <w:rPr>
+          <w:lang w:val="id-ID"/>
+        </w:rPr>
+      </w:pPr>
+      <w:r>
+        <w:rPr>
+          <w:lang w:val="id-ID"/>
+        </w:rPr>
+        <w:br w:type="page"/>
+      </w:r>
+    </w:p>
+    <w:p>
+      <w:pPr>
+        <w:pStyle w:val="ListParagraph"/>
+        <w:numPr>
+          <w:ilvl w:val="0"/>
+          <w:numId w:val="28"/>
+        </w:numPr>
+        <w:spacing w:after="200" w:line="276" w:lineRule="auto"/>
+        <w:ind w:left="284" w:hanging="284"/>
+        <w:jc w:val="left"/>
+        <w:rPr>
+          <w:lang w:val="id-ID"/>
+        </w:rPr>
+      </w:pPr>
+      <w:r>
+        <w:rPr>
+          <w:lang w:val="id-ID"/>
+        </w:rPr>
+        <w:lastRenderedPageBreak/>
+        <w:t>Prototipe halaman pilih bahan pakan</w:t>
+      </w:r>
+    </w:p>
+    <w:p>
+      <w:pPr>
+        <w:pStyle w:val="ListParagraph"/>
+        <w:spacing w:after="200" w:line="276" w:lineRule="auto"/>
+        <w:ind w:left="284" w:firstLine="0"/>
+        <w:jc w:val="left"/>
+        <w:rPr>
+          <w:lang w:val="id-ID"/>
+        </w:rPr>
+      </w:pPr>
+    </w:p>
+    <w:p>
+      <w:pPr>
+        <w:pStyle w:val="ListParagraph"/>
+        <w:spacing w:after="200" w:line="276" w:lineRule="auto"/>
+        <w:ind w:left="284" w:firstLine="0"/>
+        <w:jc w:val="left"/>
+        <w:rPr>
+          <w:lang w:val="id-ID"/>
+        </w:rPr>
+      </w:pPr>
+      <w:r>
+        <w:rPr>
+          <w:noProof/>
+          <w:lang w:val="id-ID" w:eastAsia="id-ID"/>
+        </w:rPr>
+        <w:drawing>
+          <wp:inline distT="0" distB="0" distL="0" distR="0">
+            <wp:extent cx="5040630" cy="3131820"/>
+            <wp:effectExtent l="19050" t="0" r="7620" b="0"/>
+            <wp:docPr id="28" name="Picture 27" descr="Formulasi ransum 2.png"/>
+            <wp:cNvGraphicFramePr>
+              <a:graphicFrameLocks xmlns:a="http://schemas.openxmlformats.org/drawingml/2006/main" noChangeAspect="1"/>
+            </wp:cNvGraphicFramePr>
+            <a:graphic xmlns:a="http://schemas.openxmlformats.org/drawingml/2006/main">
+              <a:graphicData uri="http://schemas.openxmlformats.org/drawingml/2006/picture">
+                <pic:pic xmlns:pic="http://schemas.openxmlformats.org/drawingml/2006/picture">
+                  <pic:nvPicPr>
+                    <pic:cNvPr id="0" name="Formulasi ransum 2.png"/>
+                    <pic:cNvPicPr/>
+                  </pic:nvPicPr>
+                  <pic:blipFill>
+                    <a:blip r:embed="rId29" cstate="print"/>
+                    <a:stretch>
+                      <a:fillRect/>
+                    </a:stretch>
+                  </pic:blipFill>
+                  <pic:spPr>
+                    <a:xfrm>
+                      <a:off x="0" y="0"/>
+                      <a:ext cx="5040630" cy="3131820"/>
+                    </a:xfrm>
+                    <a:prstGeom prst="rect">
+                      <a:avLst/>
+                    </a:prstGeom>
+                  </pic:spPr>
+                </pic:pic>
+              </a:graphicData>
+            </a:graphic>
+          </wp:inline>
+        </w:drawing>
+      </w:r>
+    </w:p>
+    <w:p>
+      <w:pPr>
+        <w:pStyle w:val="ListParagraph"/>
+        <w:spacing w:after="200" w:line="276" w:lineRule="auto"/>
+        <w:ind w:left="284" w:firstLine="0"/>
+        <w:jc w:val="left"/>
+        <w:rPr>
+          <w:lang w:val="id-ID"/>
+        </w:rPr>
+      </w:pPr>
+    </w:p>
+    <w:p>
+      <w:pPr>
+        <w:pStyle w:val="ListParagraph"/>
+        <w:spacing w:after="200" w:line="276" w:lineRule="auto"/>
+        <w:ind w:left="284" w:firstLine="0"/>
+        <w:jc w:val="left"/>
+        <w:rPr>
+          <w:lang w:val="id-ID"/>
+        </w:rPr>
+      </w:pPr>
+    </w:p>
+    <w:p>
+      <w:pPr>
+        <w:pStyle w:val="ListParagraph"/>
+        <w:numPr>
+          <w:ilvl w:val="0"/>
+          <w:numId w:val="28"/>
+        </w:numPr>
+        <w:spacing w:after="200" w:line="276" w:lineRule="auto"/>
+        <w:ind w:left="284" w:hanging="284"/>
+        <w:jc w:val="left"/>
+        <w:rPr>
+          <w:lang w:val="id-ID"/>
+        </w:rPr>
+      </w:pPr>
+      <w:r>
+        <w:rPr>
+          <w:lang w:val="id-ID"/>
+        </w:rPr>
+        <w:t>Prototipe halaman kriteria bahan pakan</w:t>
+      </w:r>
+    </w:p>
+    <w:p>
+      <w:pPr>
+        <w:pStyle w:val="ListParagraph"/>
+        <w:spacing w:after="200" w:line="276" w:lineRule="auto"/>
+        <w:ind w:left="284" w:firstLine="0"/>
+        <w:jc w:val="left"/>
+        <w:rPr>
+          <w:lang w:val="id-ID"/>
+        </w:rPr>
+      </w:pPr>
+    </w:p>
+    <w:p>
+      <w:pPr>
+        <w:pStyle w:val="ListParagraph"/>
+        <w:spacing w:after="200" w:line="276" w:lineRule="auto"/>
+        <w:ind w:left="284" w:firstLine="0"/>
+        <w:jc w:val="left"/>
+        <w:rPr>
+          <w:lang w:val="id-ID"/>
+        </w:rPr>
+      </w:pPr>
+      <w:r>
+        <w:rPr>
+          <w:noProof/>
+          <w:lang w:val="id-ID" w:eastAsia="id-ID"/>
+        </w:rPr>
+        <w:drawing>
+          <wp:inline distT="0" distB="0" distL="0" distR="0">
+            <wp:extent cx="5040630" cy="3131820"/>
+            <wp:effectExtent l="19050" t="0" r="7620" b="0"/>
+            <wp:docPr id="15" name="Picture 14" descr="Formulasi ransum 3.png"/>
+            <wp:cNvGraphicFramePr>
+              <a:graphicFrameLocks xmlns:a="http://schemas.openxmlformats.org/drawingml/2006/main" noChangeAspect="1"/>
+            </wp:cNvGraphicFramePr>
+            <a:graphic xmlns:a="http://schemas.openxmlformats.org/drawingml/2006/main">
+              <a:graphicData uri="http://schemas.openxmlformats.org/drawingml/2006/picture">
+                <pic:pic xmlns:pic="http://schemas.openxmlformats.org/drawingml/2006/picture">
+                  <pic:nvPicPr>
+                    <pic:cNvPr id="0" name="Formulasi ransum 3.png"/>
+                    <pic:cNvPicPr/>
+                  </pic:nvPicPr>
+                  <pic:blipFill>
+                    <a:blip r:embed="rId30" cstate="print"/>
+                    <a:stretch>
+                      <a:fillRect/>
+                    </a:stretch>
+                  </pic:blipFill>
+                  <pic:spPr>
+                    <a:xfrm>
+                      <a:off x="0" y="0"/>
+                      <a:ext cx="5040630" cy="3131820"/>
+                    </a:xfrm>
+                    <a:prstGeom prst="rect">
+                      <a:avLst/>
+                    </a:prstGeom>
+                  </pic:spPr>
+                </pic:pic>
+              </a:graphicData>
+            </a:graphic>
+          </wp:inline>
+        </w:drawing>
+      </w:r>
+    </w:p>
+    <w:p>
+      <w:pPr>
+        <w:pStyle w:val="ListParagraph"/>
+        <w:spacing w:after="200" w:line="276" w:lineRule="auto"/>
+        <w:ind w:left="284" w:firstLine="0"/>
+        <w:jc w:val="left"/>
+        <w:rPr>
+          <w:lang w:val="id-ID"/>
+        </w:rPr>
+      </w:pPr>
+    </w:p>
+    <w:p>
+      <w:pPr>
+        <w:spacing w:after="200" w:line="276" w:lineRule="auto"/>
+        <w:ind w:firstLine="0"/>
+        <w:jc w:val="left"/>
+        <w:rPr>
+          <w:lang w:val="id-ID"/>
+        </w:rPr>
+      </w:pPr>
+      <w:r>
+        <w:rPr>
+          <w:lang w:val="id-ID"/>
+        </w:rPr>
+        <w:br w:type="page"/>
+      </w:r>
+    </w:p>
+    <w:p>
+      <w:pPr>
+        <w:pStyle w:val="ListParagraph"/>
+        <w:numPr>
+          <w:ilvl w:val="0"/>
+          <w:numId w:val="28"/>
+        </w:numPr>
+        <w:spacing w:after="200" w:line="276" w:lineRule="auto"/>
+        <w:ind w:left="284" w:hanging="284"/>
+        <w:jc w:val="left"/>
+        <w:rPr>
+          <w:lang w:val="id-ID"/>
+        </w:rPr>
+      </w:pPr>
+      <w:r>
+        <w:rPr>
+          <w:lang w:val="id-ID"/>
+        </w:rPr>
+        <w:lastRenderedPageBreak/>
+        <w:t>Prototipe halaman hasil perhitungan</w:t>
+      </w:r>
+    </w:p>
+    <w:p>
+      <w:pPr>
+        <w:pStyle w:val="ListParagraph"/>
+        <w:spacing w:after="200" w:line="276" w:lineRule="auto"/>
+        <w:ind w:left="284" w:firstLine="0"/>
+        <w:jc w:val="left"/>
+        <w:rPr>
+          <w:lang w:val="id-ID"/>
+        </w:rPr>
+      </w:pPr>
+    </w:p>
+    <w:p>
+      <w:pPr>
+        <w:pStyle w:val="ListParagraph"/>
+        <w:spacing w:after="200" w:line="276" w:lineRule="auto"/>
+        <w:ind w:left="284" w:firstLine="0"/>
+        <w:jc w:val="left"/>
+        <w:rPr>
+          <w:lang w:val="id-ID"/>
+        </w:rPr>
+      </w:pPr>
+      <w:r>
+        <w:rPr>
+          <w:noProof/>
+          <w:lang w:val="id-ID" w:eastAsia="id-ID"/>
+        </w:rPr>
+        <w:drawing>
+          <wp:inline distT="0" distB="0" distL="0" distR="0">
+            <wp:extent cx="5040630" cy="3131820"/>
+            <wp:effectExtent l="19050" t="0" r="7620" b="0"/>
+            <wp:docPr id="30" name="Picture 29" descr="Formulasi ransum 4.png"/>
+            <wp:cNvGraphicFramePr>
+              <a:graphicFrameLocks xmlns:a="http://schemas.openxmlformats.org/drawingml/2006/main" noChangeAspect="1"/>
+            </wp:cNvGraphicFramePr>
+            <a:graphic xmlns:a="http://schemas.openxmlformats.org/drawingml/2006/main">
+              <a:graphicData uri="http://schemas.openxmlformats.org/drawingml/2006/picture">
+                <pic:pic xmlns:pic="http://schemas.openxmlformats.org/drawingml/2006/picture">
+                  <pic:nvPicPr>
+                    <pic:cNvPr id="0" name="Formulasi ransum 4.png"/>
+                    <pic:cNvPicPr/>
+                  </pic:nvPicPr>
+                  <pic:blipFill>
+                    <a:blip r:embed="rId31" cstate="print"/>
+                    <a:stretch>
+                      <a:fillRect/>
+                    </a:stretch>
+                  </pic:blipFill>
+                  <pic:spPr>
+                    <a:xfrm>
+                      <a:off x="0" y="0"/>
+                      <a:ext cx="5040630" cy="3131820"/>
+                    </a:xfrm>
+                    <a:prstGeom prst="rect">
+                      <a:avLst/>
+                    </a:prstGeom>
+                  </pic:spPr>
+                </pic:pic>
+              </a:graphicData>
+            </a:graphic>
+          </wp:inline>
+        </w:drawing>
+      </w:r>
+    </w:p>
+    <w:p>
+      <w:pPr>
+        <w:pStyle w:val="ListParagraph"/>
+        <w:spacing w:after="200" w:line="276" w:lineRule="auto"/>
+        <w:ind w:left="284" w:firstLine="0"/>
+        <w:jc w:val="left"/>
+        <w:rPr>
+          <w:lang w:val="id-ID"/>
+        </w:rPr>
+      </w:pPr>
+    </w:p>
+    <w:p>
+      <w:pPr>
+        <w:pStyle w:val="ListParagraph"/>
+        <w:spacing w:after="200" w:line="276" w:lineRule="auto"/>
+        <w:ind w:left="284" w:firstLine="0"/>
+        <w:jc w:val="left"/>
+        <w:rPr>
+          <w:lang w:val="id-ID"/>
+        </w:rPr>
+      </w:pPr>
+    </w:p>
+    <w:p>
+      <w:pPr>
+        <w:pStyle w:val="ListParagraph"/>
+        <w:numPr>
+          <w:ilvl w:val="0"/>
+          <w:numId w:val="28"/>
+        </w:numPr>
+        <w:spacing w:after="200" w:line="276" w:lineRule="auto"/>
+        <w:ind w:left="284" w:hanging="284"/>
+        <w:jc w:val="left"/>
+        <w:rPr>
+          <w:lang w:val="id-ID"/>
+        </w:rPr>
+      </w:pPr>
+      <w:r>
+        <w:rPr>
+          <w:lang w:val="id-ID"/>
+        </w:rPr>
+        <w:t>Prototipe halaman tentang kami</w:t>
+      </w:r>
+    </w:p>
+    <w:p>
+      <w:pPr>
+        <w:pStyle w:val="ListParagraph"/>
+        <w:spacing w:after="200" w:line="276" w:lineRule="auto"/>
+        <w:ind w:left="284" w:firstLine="0"/>
+        <w:jc w:val="left"/>
+        <w:rPr>
+          <w:lang w:val="id-ID"/>
+        </w:rPr>
+      </w:pPr>
+    </w:p>
+    <w:p>
+      <w:pPr>
+        <w:pStyle w:val="ListParagraph"/>
+        <w:spacing w:after="200" w:line="276" w:lineRule="auto"/>
+        <w:ind w:left="284" w:firstLine="0"/>
+        <w:jc w:val="left"/>
+        <w:rPr>
+          <w:lang w:val="id-ID"/>
+        </w:rPr>
+      </w:pPr>
+      <w:r>
+        <w:rPr>
+          <w:noProof/>
+          <w:lang w:val="id-ID" w:eastAsia="id-ID"/>
+        </w:rPr>
+        <w:drawing>
+          <wp:inline distT="0" distB="0" distL="0" distR="0">
+            <wp:extent cx="5040630" cy="3131820"/>
+            <wp:effectExtent l="19050" t="0" r="7620" b="0"/>
+            <wp:docPr id="34" name="Picture 32" descr="Tentang Kami.png"/>
+            <wp:cNvGraphicFramePr>
+              <a:graphicFrameLocks xmlns:a="http://schemas.openxmlformats.org/drawingml/2006/main" noChangeAspect="1"/>
+            </wp:cNvGraphicFramePr>
+            <a:graphic xmlns:a="http://schemas.openxmlformats.org/drawingml/2006/main">
+              <a:graphicData uri="http://schemas.openxmlformats.org/drawingml/2006/picture">
+                <pic:pic xmlns:pic="http://schemas.openxmlformats.org/drawingml/2006/picture">
+                  <pic:nvPicPr>
+                    <pic:cNvPr id="0" name="Tentang Kami.png"/>
+                    <pic:cNvPicPr/>
+                  </pic:nvPicPr>
+                  <pic:blipFill>
+                    <a:blip r:embed="rId32" cstate="print"/>
+                    <a:stretch>
+                      <a:fillRect/>
+                    </a:stretch>
+                  </pic:blipFill>
+                  <pic:spPr>
+                    <a:xfrm>
+                      <a:off x="0" y="0"/>
+                      <a:ext cx="5040630" cy="3131820"/>
+                    </a:xfrm>
+                    <a:prstGeom prst="rect">
+                      <a:avLst/>
+                    </a:prstGeom>
+                  </pic:spPr>
+                </pic:pic>
+              </a:graphicData>
+            </a:graphic>
+          </wp:inline>
+        </w:drawing>
+      </w:r>
+    </w:p>
+    <w:p>
+      <w:pPr>
+        <w:spacing w:after="200" w:line="276" w:lineRule="auto"/>
+        <w:ind w:firstLine="0"/>
+        <w:jc w:val="left"/>
+        <w:rPr>
+          <w:lang w:val="id-ID"/>
+        </w:rPr>
+      </w:pPr>
+      <w:r>
+        <w:rPr>
+          <w:lang w:val="id-ID"/>
+        </w:rPr>
+        <w:br w:type="page"/>
+      </w:r>
+    </w:p>
+    <w:p>
+      <w:pPr>
+        <w:pStyle w:val="ListParagraph"/>
+        <w:numPr>
+          <w:ilvl w:val="0"/>
+          <w:numId w:val="28"/>
+        </w:numPr>
+        <w:spacing w:after="200" w:line="276" w:lineRule="auto"/>
+        <w:ind w:left="284" w:hanging="284"/>
+        <w:jc w:val="left"/>
+        <w:rPr>
+          <w:lang w:val="id-ID"/>
+        </w:rPr>
+      </w:pPr>
+      <w:r>
+        <w:rPr>
+          <w:lang w:val="id-ID"/>
+        </w:rPr>
+        <w:lastRenderedPageBreak/>
+        <w:t>Prototipe halaman daftar akun</w:t>
+      </w:r>
+    </w:p>
+    <w:p>
+      <w:pPr>
+        <w:pStyle w:val="ListParagraph"/>
+        <w:spacing w:after="200" w:line="276" w:lineRule="auto"/>
+        <w:ind w:left="284" w:firstLine="0"/>
+        <w:jc w:val="left"/>
+        <w:rPr>
+          <w:lang w:val="id-ID"/>
+        </w:rPr>
+      </w:pPr>
+    </w:p>
+    <w:p>
+      <w:pPr>
+        <w:pStyle w:val="ListParagraph"/>
+        <w:spacing w:after="200" w:line="276" w:lineRule="auto"/>
+        <w:ind w:left="284" w:firstLine="0"/>
+        <w:jc w:val="left"/>
+        <w:rPr>
+          <w:lang w:val="id-ID"/>
+        </w:rPr>
+      </w:pPr>
+      <w:r>
+        <w:rPr>
+          <w:noProof/>
+          <w:lang w:val="id-ID" w:eastAsia="id-ID"/>
+        </w:rPr>
+        <w:drawing>
+          <wp:inline distT="0" distB="0" distL="0" distR="0">
+            <wp:extent cx="5040630" cy="3131820"/>
+            <wp:effectExtent l="19050" t="0" r="7620" b="0"/>
+            <wp:docPr id="35" name="Picture 34" descr="Daftar akun.png"/>
+            <wp:cNvGraphicFramePr>
+              <a:graphicFrameLocks xmlns:a="http://schemas.openxmlformats.org/drawingml/2006/main" noChangeAspect="1"/>
+            </wp:cNvGraphicFramePr>
+            <a:graphic xmlns:a="http://schemas.openxmlformats.org/drawingml/2006/main">
+              <a:graphicData uri="http://schemas.openxmlformats.org/drawingml/2006/picture">
+                <pic:pic xmlns:pic="http://schemas.openxmlformats.org/drawingml/2006/picture">
+                  <pic:nvPicPr>
+                    <pic:cNvPr id="0" name="Daftar akun.png"/>
+                    <pic:cNvPicPr/>
+                  </pic:nvPicPr>
+                  <pic:blipFill>
+                    <a:blip r:embed="rId33" cstate="print"/>
+                    <a:stretch>
+                      <a:fillRect/>
+                    </a:stretch>
+                  </pic:blipFill>
+                  <pic:spPr>
+                    <a:xfrm>
+                      <a:off x="0" y="0"/>
+                      <a:ext cx="5040630" cy="3131820"/>
+                    </a:xfrm>
+                    <a:prstGeom prst="rect">
+                      <a:avLst/>
+                    </a:prstGeom>
+                  </pic:spPr>
+                </pic:pic>
+              </a:graphicData>
+            </a:graphic>
+          </wp:inline>
+        </w:drawing>
+      </w:r>
+    </w:p>
+    <w:p>
+      <w:pPr>
         <w:spacing w:after="200" w:line="276" w:lineRule="auto"/>
         <w:ind w:firstLine="0"/>
         <w:jc w:val="left"/>
@@ -34067,7 +35304,7 @@
                     <pic:cNvPicPr/>
                   </pic:nvPicPr>
                   <pic:blipFill>
-                    <a:blip r:embed="rId28" cstate="print"/>
+                    <a:blip r:embed="rId34" cstate="print"/>
                     <a:stretch>
                       <a:fillRect/>
                     </a:stretch>
@@ -34186,7 +35423,7 @@
                     <pic:cNvPicPr/>
                   </pic:nvPicPr>
                   <pic:blipFill>
-                    <a:blip r:embed="rId29" cstate="print"/>
+                    <a:blip r:embed="rId35" cstate="print"/>
                     <a:stretch>
                       <a:fillRect/>
                     </a:stretch>
@@ -34293,7 +35530,7 @@
                     <pic:cNvPicPr/>
                   </pic:nvPicPr>
                   <pic:blipFill>
-                    <a:blip r:embed="rId30" cstate="print"/>
+                    <a:blip r:embed="rId36" cstate="print"/>
                     <a:stretch>
                       <a:fillRect/>
                     </a:stretch>
@@ -34394,7 +35631,7 @@
                     <pic:cNvPicPr/>
                   </pic:nvPicPr>
                   <pic:blipFill>
-                    <a:blip r:embed="rId31" cstate="print"/>
+                    <a:blip r:embed="rId37" cstate="print"/>
                     <a:stretch>
                       <a:fillRect/>
                     </a:stretch>
@@ -34495,7 +35732,7 @@
                     <pic:cNvPicPr/>
                   </pic:nvPicPr>
                   <pic:blipFill>
-                    <a:blip r:embed="rId32" cstate="print"/>
+                    <a:blip r:embed="rId38" cstate="print"/>
                     <a:stretch>
                       <a:fillRect/>
                     </a:stretch>
@@ -34580,7 +35817,7 @@
                     <pic:cNvPicPr/>
                   </pic:nvPicPr>
                   <pic:blipFill>
-                    <a:blip r:embed="rId33" cstate="print"/>
+                    <a:blip r:embed="rId39" cstate="print"/>
                     <a:stretch>
                       <a:fillRect/>
                     </a:stretch>
@@ -34736,7 +35973,7 @@
                     <pic:cNvPicPr/>
                   </pic:nvPicPr>
                   <pic:blipFill>
-                    <a:blip r:embed="rId34" cstate="print"/>
+                    <a:blip r:embed="rId40" cstate="print"/>
                     <a:stretch>
                       <a:fillRect/>
                     </a:stretch>
@@ -34849,7 +36086,7 @@
                     <pic:cNvPicPr/>
                   </pic:nvPicPr>
                   <pic:blipFill>
-                    <a:blip r:embed="rId35" cstate="print"/>
+                    <a:blip r:embed="rId41" cstate="print"/>
                     <a:stretch>
                       <a:fillRect/>
                     </a:stretch>
@@ -34961,7 +36198,7 @@
                     <pic:cNvPicPr/>
                   </pic:nvPicPr>
                   <pic:blipFill>
-                    <a:blip r:embed="rId36" cstate="print"/>
+                    <a:blip r:embed="rId42" cstate="print"/>
                     <a:stretch>
                       <a:fillRect/>
                     </a:stretch>
@@ -35067,7 +36304,7 @@
                     <pic:cNvPicPr/>
                   </pic:nvPicPr>
                   <pic:blipFill>
-                    <a:blip r:embed="rId37" cstate="print"/>
+                    <a:blip r:embed="rId43" cstate="print"/>
                     <a:stretch>
                       <a:fillRect/>
                     </a:stretch>
@@ -35179,7 +36416,7 @@
                     <pic:cNvPicPr/>
                   </pic:nvPicPr>
                   <pic:blipFill>
-                    <a:blip r:embed="rId38" cstate="print"/>
+                    <a:blip r:embed="rId44" cstate="print"/>
                     <a:stretch>
                       <a:fillRect/>
                     </a:stretch>
@@ -35285,7 +36522,7 @@
                     <pic:cNvPicPr/>
                   </pic:nvPicPr>
                   <pic:blipFill>
-                    <a:blip r:embed="rId39" cstate="print"/>
+                    <a:blip r:embed="rId45" cstate="print"/>
                     <a:stretch>
                       <a:fillRect/>
                     </a:stretch>
@@ -35422,7 +36659,7 @@
                     <pic:cNvPicPr/>
                   </pic:nvPicPr>
                   <pic:blipFill>
-                    <a:blip r:embed="rId40" cstate="print"/>
+                    <a:blip r:embed="rId46" cstate="print"/>
                     <a:stretch>
                       <a:fillRect/>
                     </a:stretch>
@@ -35541,7 +36778,7 @@
                     <pic:cNvPicPr/>
                   </pic:nvPicPr>
                   <pic:blipFill>
-                    <a:blip r:embed="rId41" cstate="print"/>
+                    <a:blip r:embed="rId47" cstate="print"/>
                     <a:stretch>
                       <a:fillRect/>
                     </a:stretch>
@@ -35655,7 +36892,7 @@
                     <pic:cNvPicPr/>
                   </pic:nvPicPr>
                   <pic:blipFill>
-                    <a:blip r:embed="rId42" cstate="print"/>
+                    <a:blip r:embed="rId48" cstate="print"/>
                     <a:stretch>
                       <a:fillRect/>
                     </a:stretch>
@@ -35762,7 +36999,7 @@
                     <pic:cNvPicPr/>
                   </pic:nvPicPr>
                   <pic:blipFill>
-                    <a:blip r:embed="rId43" cstate="print"/>
+                    <a:blip r:embed="rId49" cstate="print"/>
                     <a:stretch>
                       <a:fillRect/>
                     </a:stretch>
@@ -35869,7 +37106,7 @@
                     <pic:cNvPicPr/>
                   </pic:nvPicPr>
                   <pic:blipFill>
-                    <a:blip r:embed="rId44" cstate="print"/>
+                    <a:blip r:embed="rId50" cstate="print"/>
                     <a:stretch>
                       <a:fillRect/>
                     </a:stretch>
@@ -35975,7 +37212,7 @@
                     <pic:cNvPicPr/>
                   </pic:nvPicPr>
                   <pic:blipFill>
-                    <a:blip r:embed="rId45" cstate="print"/>
+                    <a:blip r:embed="rId51" cstate="print"/>
                     <a:stretch>
                       <a:fillRect/>
                     </a:stretch>
@@ -36087,7 +37324,7 @@
                     <pic:cNvPicPr/>
                   </pic:nvPicPr>
                   <pic:blipFill>
-                    <a:blip r:embed="rId46" cstate="print"/>
+                    <a:blip r:embed="rId52" cstate="print"/>
                     <a:stretch>
                       <a:fillRect/>
                     </a:stretch>
@@ -36199,7 +37436,7 @@
                     <pic:cNvPicPr/>
                   </pic:nvPicPr>
                   <pic:blipFill>
-                    <a:blip r:embed="rId47" cstate="print"/>
+                    <a:blip r:embed="rId53" cstate="print"/>
                     <a:stretch>
                       <a:fillRect/>
                     </a:stretch>
@@ -36311,7 +37548,7 @@
                     <pic:cNvPicPr/>
                   </pic:nvPicPr>
                   <pic:blipFill>
-                    <a:blip r:embed="rId13" cstate="print"/>
+                    <a:blip r:embed="rId19" cstate="print"/>
                     <a:stretch>
                       <a:fillRect/>
                     </a:stretch>
@@ -36423,7 +37660,7 @@
                     <pic:cNvPicPr/>
                   </pic:nvPicPr>
                   <pic:blipFill>
-                    <a:blip r:embed="rId48" cstate="print"/>
+                    <a:blip r:embed="rId54" cstate="print"/>
                     <a:stretch>
                       <a:fillRect/>
                     </a:stretch>
@@ -36530,7 +37767,7 @@
                     <pic:cNvPicPr/>
                   </pic:nvPicPr>
                   <pic:blipFill>
-                    <a:blip r:embed="rId49" cstate="print"/>
+                    <a:blip r:embed="rId55" cstate="print"/>
                     <a:stretch>
                       <a:fillRect/>
                     </a:stretch>
@@ -37109,9 +38346,9 @@
     </w:p>
     <w:p/>
     <w:sectPr>
-      <w:headerReference w:type="even" r:id="rId50"/>
-      <w:headerReference w:type="default" r:id="rId51"/>
-      <w:headerReference w:type="first" r:id="rId52"/>
+      <w:headerReference w:type="even" r:id="rId56"/>
+      <w:headerReference w:type="default" r:id="rId57"/>
+      <w:headerReference w:type="first" r:id="rId58"/>
       <w:type w:val="continuous"/>
       <w:pgSz w:w="11907" w:h="16839" w:code="9"/>
       <w:pgMar w:top="1701" w:right="1701" w:bottom="1701" w:left="1701" w:header="720" w:footer="720" w:gutter="567"/>
@@ -37317,7 +38554,7 @@
                             <w:rPr>
                               <w:noProof/>
                             </w:rPr>
-                            <w:t>6</w:t>
+                            <w:t>12</w:t>
                           </w:r>
                           <w:r>
                             <w:rPr>
@@ -37370,7 +38607,7 @@
                       <w:rPr>
                         <w:noProof/>
                       </w:rPr>
-                      <w:t>6</w:t>
+                      <w:t>12</w:t>
                     </w:r>
                     <w:r>
                       <w:rPr>
@@ -37469,7 +38706,7 @@
                             <w:rPr>
                               <w:noProof/>
                             </w:rPr>
-                            <w:t>15</w:t>
+                            <w:t>21</w:t>
                           </w:r>
                           <w:r>
                             <w:rPr>
@@ -37522,7 +38759,7 @@
                       <w:rPr>
                         <w:noProof/>
                       </w:rPr>
-                      <w:t>15</w:t>
+                      <w:t>21</w:t>
                     </w:r>
                     <w:r>
                       <w:rPr>
@@ -42233,7 +43470,7 @@
 </file>
 
 <file path=customXml/itemProps1.xml><?xml version="1.0" encoding="utf-8"?>
-<ds:datastoreItem xmlns:ds="http://schemas.openxmlformats.org/officeDocument/2006/customXml" ds:itemID="{F17176BC-752E-49B0-926B-D6C996FADAD5}">
+<ds:datastoreItem xmlns:ds="http://schemas.openxmlformats.org/officeDocument/2006/customXml" ds:itemID="{1F2FAA01-7939-4F44-927F-F43DF7C1A396}">
   <ds:schemaRefs>
     <ds:schemaRef ds:uri="http://schemas.openxmlformats.org/officeDocument/2006/bibliography"/>
   </ds:schemaRefs>

</xml_diff>